<commit_message>
The final draft of the project proposal
</commit_message>
<xml_diff>
--- a/Project Proposal Brick Breaker Matrix v1.10.docx
+++ b/Project Proposal Brick Breaker Matrix v1.10.docx
@@ -12,122 +12,375 @@
           <w:szCs w:val="28"/>
         </w:rPr>
       </w:pPr>
-      <w:proofErr w:type="spellStart"/>
-      <w:r>
-        <w:rPr>
-          <w:rFonts w:ascii="CMU Serif" w:hAnsi="CMU Serif" w:cs="CMU Serif"/>
-          <w:b/>
-          <w:bCs/>
-          <w:sz w:val="28"/>
-          <w:szCs w:val="28"/>
-        </w:rPr>
-        <w:t>CSc</w:t>
-      </w:r>
-      <w:proofErr w:type="spellEnd"/>
-      <w:r>
-        <w:rPr>
-          <w:rFonts w:ascii="CMU Serif" w:hAnsi="CMU Serif" w:cs="CMU Serif"/>
-          <w:b/>
-          <w:bCs/>
-          <w:sz w:val="28"/>
-          <w:szCs w:val="28"/>
-        </w:rPr>
-        <w:t xml:space="preserve"> 102 Project Proposal: Brick Breaker </w:t>
-      </w:r>
-      <w:r>
-        <w:rPr>
-          <w:rFonts w:ascii="CMU Serif" w:hAnsi="CMU Serif" w:cs="CMU Serif"/>
-          <w:b/>
-          <w:bCs/>
-          <w:sz w:val="28"/>
-          <w:szCs w:val="28"/>
-        </w:rPr>
-        <w:t>Matrix v1.10</w:t>
-      </w:r>
     </w:p>
     <w:p>
       <w:pPr>
-        <w:rPr>
-          <w:rFonts w:ascii="CMU Serif" w:hAnsi="CMU Serif" w:cs="CMU Serif"/>
-          <w:b/>
-          <w:bCs/>
-          <w:sz w:val="28"/>
-          <w:szCs w:val="28"/>
-        </w:rPr>
-      </w:pPr>
-      <w:r>
-        <w:rPr>
-          <w:rFonts w:ascii="CMU Serif" w:hAnsi="CMU Serif" w:cs="CMU Serif"/>
-          <w:b/>
-          <w:bCs/>
-          <w:sz w:val="28"/>
-          <w:szCs w:val="28"/>
-        </w:rPr>
-        <w:t>1. Title</w:t>
+        <w:jc w:val="center"/>
+        <w:rPr>
+          <w:rFonts w:ascii="CMU Serif" w:hAnsi="CMU Serif" w:cs="CMU Serif"/>
+          <w:b/>
+          <w:bCs/>
+          <w:sz w:val="120"/>
+          <w:szCs w:val="120"/>
+        </w:rPr>
+      </w:pPr>
+      <w:r>
+        <w:rPr>
+          <w:rFonts w:ascii="CMU Serif" w:hAnsi="CMU Serif" w:cs="CMU Serif"/>
+          <w:b/>
+          <w:bCs/>
+          <w:sz w:val="120"/>
+          <w:szCs w:val="120"/>
+        </w:rPr>
+        <w:t>CS102 Game Project Proposal</w:t>
+      </w:r>
+      <w:r>
+        <w:rPr>
+          <w:rFonts w:ascii="CMU Serif" w:hAnsi="CMU Serif" w:cs="CMU Serif"/>
+          <w:b/>
+          <w:bCs/>
+          <w:sz w:val="120"/>
+          <w:szCs w:val="120"/>
+        </w:rPr>
+        <w:t>:</w:t>
       </w:r>
     </w:p>
     <w:p>
       <w:pPr>
-        <w:rPr>
-          <w:rFonts w:ascii="CMU Serif" w:hAnsi="CMU Serif" w:cs="CMU Serif"/>
-          <w:sz w:val="28"/>
-          <w:szCs w:val="28"/>
-        </w:rPr>
-      </w:pPr>
-      <w:r>
-        <w:rPr>
-          <w:rFonts w:ascii="CMU Serif" w:hAnsi="CMU Serif" w:cs="CMU Serif"/>
-          <w:b/>
-          <w:bCs/>
-          <w:sz w:val="28"/>
-          <w:szCs w:val="28"/>
-        </w:rPr>
-        <w:t xml:space="preserve">Brick Breaker </w:t>
-      </w:r>
-      <w:r>
-        <w:rPr>
-          <w:rFonts w:ascii="CMU Serif" w:hAnsi="CMU Serif" w:cs="CMU Serif"/>
-          <w:b/>
-          <w:bCs/>
-          <w:sz w:val="28"/>
-          <w:szCs w:val="28"/>
-        </w:rPr>
-        <w:t>Matrix v</w:t>
-      </w:r>
-      <w:r>
-        <w:rPr>
-          <w:rFonts w:ascii="CMU Serif" w:hAnsi="CMU Serif" w:cs="CMU Serif"/>
-          <w:b/>
-          <w:bCs/>
-          <w:sz w:val="28"/>
-          <w:szCs w:val="28"/>
-        </w:rPr>
-        <w:t>1.10</w:t>
+        <w:jc w:val="center"/>
+        <w:rPr>
+          <w:rFonts w:ascii="CMU Serif" w:hAnsi="CMU Serif" w:cs="CMU Serif"/>
+          <w:b/>
+          <w:bCs/>
+          <w:sz w:val="72"/>
+          <w:szCs w:val="72"/>
+        </w:rPr>
+      </w:pPr>
+      <w:r>
+        <w:rPr>
+          <w:rFonts w:ascii="CMU Serif" w:hAnsi="CMU Serif" w:cs="CMU Serif"/>
+          <w:b/>
+          <w:bCs/>
+          <w:sz w:val="72"/>
+          <w:szCs w:val="72"/>
+        </w:rPr>
+        <w:t>Matrix 110</w:t>
       </w:r>
     </w:p>
     <w:p>
       <w:pPr>
-        <w:rPr>
-          <w:rFonts w:ascii="CMU Serif" w:hAnsi="CMU Serif" w:cs="CMU Serif"/>
-          <w:b/>
-          <w:bCs/>
-          <w:sz w:val="28"/>
-          <w:szCs w:val="28"/>
-        </w:rPr>
-      </w:pPr>
-      <w:r>
-        <w:rPr>
-          <w:rFonts w:ascii="CMU Serif" w:hAnsi="CMU Serif" w:cs="CMU Serif"/>
-          <w:b/>
-          <w:bCs/>
-          <w:sz w:val="28"/>
-          <w:szCs w:val="28"/>
-        </w:rPr>
-        <w:t>2. Background and Motivation</w:t>
+        <w:jc w:val="center"/>
+        <w:rPr>
+          <w:rFonts w:ascii="CMU Serif" w:hAnsi="CMU Serif" w:cs="CMU Serif"/>
+          <w:b/>
+          <w:bCs/>
+          <w:sz w:val="80"/>
+          <w:szCs w:val="80"/>
+        </w:rPr>
+      </w:pPr>
+      <w:r>
+        <w:rPr>
+          <w:rFonts w:ascii="CMU Serif" w:hAnsi="CMU Serif" w:cs="CMU Serif"/>
+          <w:b/>
+          <w:bCs/>
+          <w:sz w:val="80"/>
+          <w:szCs w:val="80"/>
+        </w:rPr>
+        <w:t>Group Members:</w:t>
       </w:r>
     </w:p>
     <w:p>
       <w:pPr>
+        <w:jc w:val="center"/>
+        <w:rPr>
+          <w:rFonts w:ascii="CMU Serif" w:hAnsi="CMU Serif" w:cs="CMU Serif"/>
+          <w:b/>
+          <w:bCs/>
+          <w:sz w:val="44"/>
+          <w:szCs w:val="44"/>
+        </w:rPr>
+      </w:pPr>
+      <w:proofErr w:type="spellStart"/>
+      <w:r>
+        <w:rPr>
+          <w:rFonts w:ascii="CMU Serif" w:hAnsi="CMU Serif" w:cs="CMU Serif"/>
+          <w:b/>
+          <w:bCs/>
+          <w:sz w:val="44"/>
+          <w:szCs w:val="44"/>
+        </w:rPr>
+        <w:t>Shumirai</w:t>
+      </w:r>
+      <w:proofErr w:type="spellEnd"/>
+      <w:r>
+        <w:rPr>
+          <w:rFonts w:ascii="CMU Serif" w:hAnsi="CMU Serif" w:cs="CMU Serif"/>
+          <w:b/>
+          <w:bCs/>
+          <w:sz w:val="44"/>
+          <w:szCs w:val="44"/>
+        </w:rPr>
+        <w:t xml:space="preserve"> </w:t>
+      </w:r>
+      <w:proofErr w:type="spellStart"/>
+      <w:r>
+        <w:rPr>
+          <w:rFonts w:ascii="CMU Serif" w:hAnsi="CMU Serif" w:cs="CMU Serif"/>
+          <w:b/>
+          <w:bCs/>
+          <w:sz w:val="44"/>
+          <w:szCs w:val="44"/>
+        </w:rPr>
+        <w:t>Gunzo</w:t>
+      </w:r>
+      <w:proofErr w:type="spellEnd"/>
+    </w:p>
+    <w:p>
+      <w:pPr>
+        <w:jc w:val="center"/>
+        <w:rPr>
+          <w:rFonts w:ascii="CMU Serif" w:hAnsi="CMU Serif" w:cs="CMU Serif"/>
+          <w:b/>
+          <w:bCs/>
+          <w:sz w:val="44"/>
+          <w:szCs w:val="44"/>
+        </w:rPr>
+      </w:pPr>
+      <w:r>
+        <w:rPr>
+          <w:rFonts w:ascii="CMU Serif" w:hAnsi="CMU Serif" w:cs="CMU Serif"/>
+          <w:b/>
+          <w:bCs/>
+          <w:sz w:val="44"/>
+          <w:szCs w:val="44"/>
+        </w:rPr>
+        <w:t xml:space="preserve">Lehlohonolo </w:t>
+      </w:r>
+      <w:proofErr w:type="spellStart"/>
+      <w:r>
+        <w:rPr>
+          <w:rFonts w:ascii="CMU Serif" w:hAnsi="CMU Serif" w:cs="CMU Serif"/>
+          <w:b/>
+          <w:bCs/>
+          <w:sz w:val="44"/>
+          <w:szCs w:val="44"/>
+        </w:rPr>
+        <w:t>Theletsane</w:t>
+      </w:r>
+      <w:proofErr w:type="spellEnd"/>
+    </w:p>
+    <w:p>
+      <w:pPr>
+        <w:jc w:val="center"/>
+        <w:rPr>
+          <w:rFonts w:ascii="CMU Serif" w:hAnsi="CMU Serif" w:cs="CMU Serif"/>
+          <w:b/>
+          <w:bCs/>
+          <w:sz w:val="44"/>
+          <w:szCs w:val="44"/>
+        </w:rPr>
+      </w:pPr>
+      <w:r>
+        <w:rPr>
+          <w:rFonts w:ascii="CMU Serif" w:hAnsi="CMU Serif" w:cs="CMU Serif"/>
+          <w:b/>
+          <w:bCs/>
+          <w:sz w:val="44"/>
+          <w:szCs w:val="44"/>
+        </w:rPr>
+        <w:t>Siphesihle Ndlovu</w:t>
+      </w:r>
+    </w:p>
+    <w:p>
+      <w:pPr>
+        <w:jc w:val="center"/>
+        <w:rPr>
+          <w:rFonts w:ascii="CMU Serif" w:hAnsi="CMU Serif" w:cs="CMU Serif"/>
+          <w:b/>
+          <w:bCs/>
+          <w:sz w:val="44"/>
+          <w:szCs w:val="44"/>
+        </w:rPr>
+      </w:pPr>
+      <w:r>
+        <w:rPr>
+          <w:rFonts w:ascii="CMU Serif" w:hAnsi="CMU Serif" w:cs="CMU Serif"/>
+          <w:b/>
+          <w:bCs/>
+          <w:sz w:val="44"/>
+          <w:szCs w:val="44"/>
+        </w:rPr>
+        <w:t>Lungelo Mngomezulu</w:t>
+      </w:r>
+    </w:p>
+    <w:p>
+      <w:pPr>
+        <w:jc w:val="center"/>
+        <w:rPr>
+          <w:rFonts w:ascii="CMU Serif" w:hAnsi="CMU Serif" w:cs="CMU Serif"/>
+          <w:b/>
+          <w:bCs/>
+          <w:sz w:val="44"/>
+          <w:szCs w:val="44"/>
+        </w:rPr>
+      </w:pPr>
+      <w:r>
+        <w:rPr>
+          <w:rFonts w:ascii="CMU Serif" w:hAnsi="CMU Serif" w:cs="CMU Serif"/>
+          <w:b/>
+          <w:bCs/>
+          <w:sz w:val="44"/>
+          <w:szCs w:val="44"/>
+        </w:rPr>
+        <w:t>Siy</w:t>
+      </w:r>
+      <w:r>
+        <w:rPr>
+          <w:rFonts w:ascii="CMU Serif" w:hAnsi="CMU Serif" w:cs="CMU Serif"/>
+          <w:b/>
+          <w:bCs/>
+          <w:sz w:val="44"/>
+          <w:szCs w:val="44"/>
+        </w:rPr>
+        <w:t>a</w:t>
+      </w:r>
+      <w:r>
+        <w:rPr>
+          <w:rFonts w:ascii="CMU Serif" w:hAnsi="CMU Serif" w:cs="CMU Serif"/>
+          <w:b/>
+          <w:bCs/>
+          <w:sz w:val="44"/>
+          <w:szCs w:val="44"/>
+        </w:rPr>
+        <w:t>bonga Mgwenya</w:t>
+      </w:r>
+    </w:p>
+    <w:p>
+      <w:pPr>
+        <w:rPr>
+          <w:rFonts w:ascii="CMU Serif" w:hAnsi="CMU Serif" w:cs="CMU Serif"/>
+          <w:b/>
+          <w:bCs/>
+          <w:sz w:val="28"/>
+          <w:szCs w:val="28"/>
+        </w:rPr>
+      </w:pPr>
+      <w:r>
+        <w:rPr>
+          <w:rFonts w:ascii="CMU Serif" w:hAnsi="CMU Serif" w:cs="CMU Serif"/>
+          <w:b/>
+          <w:bCs/>
+          <w:sz w:val="28"/>
+          <w:szCs w:val="28"/>
+        </w:rPr>
+        <w:br w:type="page"/>
+      </w:r>
+    </w:p>
+    <w:p>
+      <w:pPr>
+        <w:rPr>
+          <w:rFonts w:ascii="CMU Serif" w:hAnsi="CMU Serif" w:cs="CMU Serif"/>
+          <w:b/>
+          <w:bCs/>
+          <w:sz w:val="28"/>
+          <w:szCs w:val="28"/>
+        </w:rPr>
+      </w:pPr>
+      <w:r>
+        <w:rPr>
+          <w:rFonts w:ascii="CMU Serif" w:hAnsi="CMU Serif" w:cs="CMU Serif"/>
+          <w:b/>
+          <w:bCs/>
+          <w:sz w:val="28"/>
+          <w:szCs w:val="28"/>
+        </w:rPr>
+        <w:lastRenderedPageBreak/>
+        <w:t xml:space="preserve">1. </w:t>
+      </w:r>
+      <w:r>
+        <w:rPr>
+          <w:rFonts w:ascii="CMU Serif" w:hAnsi="CMU Serif" w:cs="CMU Serif"/>
+          <w:b/>
+          <w:bCs/>
+          <w:sz w:val="28"/>
+          <w:szCs w:val="28"/>
+        </w:rPr>
+        <w:t xml:space="preserve">Game </w:t>
+      </w:r>
+      <w:r>
+        <w:rPr>
+          <w:rFonts w:ascii="CMU Serif" w:hAnsi="CMU Serif" w:cs="CMU Serif"/>
+          <w:b/>
+          <w:bCs/>
+          <w:sz w:val="28"/>
+          <w:szCs w:val="28"/>
+        </w:rPr>
+        <w:t>Title</w:t>
+      </w:r>
+      <w:r>
+        <w:rPr>
+          <w:rFonts w:ascii="CMU Serif" w:hAnsi="CMU Serif" w:cs="CMU Serif"/>
+          <w:b/>
+          <w:bCs/>
+          <w:sz w:val="28"/>
+          <w:szCs w:val="28"/>
+        </w:rPr>
+        <w:t xml:space="preserve">: </w:t>
+      </w:r>
+      <w:r>
+        <w:rPr>
+          <w:rFonts w:ascii="CMU Serif" w:hAnsi="CMU Serif" w:cs="CMU Serif"/>
+          <w:b/>
+          <w:bCs/>
+          <w:sz w:val="28"/>
+          <w:szCs w:val="28"/>
+        </w:rPr>
+        <w:t xml:space="preserve">Brick Breaker </w:t>
+      </w:r>
+      <w:r>
+        <w:rPr>
+          <w:rFonts w:ascii="CMU Serif" w:hAnsi="CMU Serif" w:cs="CMU Serif"/>
+          <w:b/>
+          <w:bCs/>
+          <w:sz w:val="28"/>
+          <w:szCs w:val="28"/>
+        </w:rPr>
+        <w:t>Matrix v</w:t>
+      </w:r>
+      <w:r>
+        <w:rPr>
+          <w:rFonts w:ascii="CMU Serif" w:hAnsi="CMU Serif" w:cs="CMU Serif"/>
+          <w:b/>
+          <w:bCs/>
+          <w:sz w:val="28"/>
+          <w:szCs w:val="28"/>
+        </w:rPr>
+        <w:t>1.10</w:t>
+      </w:r>
+    </w:p>
+    <w:p>
+      <w:pPr>
+        <w:rPr>
+          <w:rFonts w:ascii="CMU Serif" w:hAnsi="CMU Serif" w:cs="CMU Serif"/>
+          <w:b/>
+          <w:bCs/>
+          <w:sz w:val="28"/>
+          <w:szCs w:val="28"/>
+        </w:rPr>
+      </w:pPr>
+      <w:r>
+        <w:rPr>
+          <w:rFonts w:ascii="CMU Serif" w:hAnsi="CMU Serif" w:cs="CMU Serif"/>
+          <w:b/>
+          <w:bCs/>
+          <w:sz w:val="28"/>
+          <w:szCs w:val="28"/>
+        </w:rPr>
+        <w:t>2. Background and Motivation</w:t>
+      </w:r>
+    </w:p>
+    <w:p>
+      <w:pPr>
         <w:rPr>
           <w:rFonts w:ascii="CMU Serif" w:hAnsi="CMU Serif" w:cs="CMU Serif"/>
           <w:sz w:val="28"/>
@@ -283,7 +536,31 @@
           <w:sz w:val="28"/>
           <w:szCs w:val="28"/>
         </w:rPr>
-        <w:t xml:space="preserve"> is to destroy as many bricks as the player can before the player’s lives deplete. This game has a moderate complexity, but features will be added in an attempt to increase its complexity, attractiveness, and depth for casual and competitive play.</w:t>
+        <w:t xml:space="preserve"> is to destroy as many bricks as the player can before the player’s lives deplete</w:t>
+      </w:r>
+      <w:r>
+        <w:rPr>
+          <w:rFonts w:ascii="CMU Serif" w:hAnsi="CMU Serif" w:cs="CMU Serif"/>
+          <w:sz w:val="28"/>
+          <w:szCs w:val="28"/>
+        </w:rPr>
+        <w:t xml:space="preserve">, the game’s setting will be different from </w:t>
+      </w:r>
+      <w:r>
+        <w:rPr>
+          <w:rFonts w:ascii="CMU Serif" w:hAnsi="CMU Serif" w:cs="CMU Serif"/>
+          <w:sz w:val="28"/>
+          <w:szCs w:val="28"/>
+        </w:rPr>
+        <w:t>other versions of it</w:t>
+      </w:r>
+      <w:r>
+        <w:rPr>
+          <w:rFonts w:ascii="CMU Serif" w:hAnsi="CMU Serif" w:cs="CMU Serif"/>
+          <w:sz w:val="28"/>
+          <w:szCs w:val="28"/>
+        </w:rPr>
+        <w:t>. This game has a moderate complexity, but features will be added in an attempt to increase its complexity, attractiveness, and depth for casual and competitive play.</w:t>
       </w:r>
     </w:p>
     <w:p>
@@ -304,7 +581,6 @@
           <w:sz w:val="28"/>
           <w:szCs w:val="28"/>
         </w:rPr>
-        <w:lastRenderedPageBreak/>
         <w:t>4. Approach</w:t>
       </w:r>
     </w:p>
@@ -322,6 +598,7 @@
           <w:sz w:val="28"/>
           <w:szCs w:val="28"/>
         </w:rPr>
+        <w:lastRenderedPageBreak/>
         <w:t>This project aims to implement a Brick Breaker game in Java with the following milestones:</w:t>
       </w:r>
     </w:p>
@@ -353,7 +630,23 @@
           <w:sz w:val="28"/>
           <w:szCs w:val="28"/>
         </w:rPr>
-        <w:t>: Code a data structure (perhaps an array) that can contain the layout of bricks and the paddle.</w:t>
+        <w:t>: Code an array</w:t>
+      </w:r>
+      <w:r>
+        <w:rPr>
+          <w:rFonts w:ascii="CMU Serif" w:hAnsi="CMU Serif" w:cs="CMU Serif"/>
+          <w:sz w:val="28"/>
+          <w:szCs w:val="28"/>
+        </w:rPr>
+        <w:t xml:space="preserve"> </w:t>
+      </w:r>
+      <w:r>
+        <w:rPr>
+          <w:rFonts w:ascii="CMU Serif" w:hAnsi="CMU Serif" w:cs="CMU Serif"/>
+          <w:sz w:val="28"/>
+          <w:szCs w:val="28"/>
+        </w:rPr>
+        <w:t>that can contain the layout of bricks and the paddle.</w:t>
       </w:r>
     </w:p>
     <w:p>
@@ -570,7 +863,42 @@
           <w:sz w:val="28"/>
           <w:szCs w:val="28"/>
         </w:rPr>
-        <w:t>: Present the work for assessment in the form of a GitHub code repository and Project Document, which will include the revision and extension of this proposal. The extensions will include a walkthrough of the steps through the SDLC that our group followed, and a Visual Guide that shows the game in action.</w:t>
+        <w:t>: Present the work for assessment in the form of a GitHub code repository</w:t>
+      </w:r>
+      <w:r>
+        <w:rPr>
+          <w:rFonts w:ascii="CMU Serif" w:hAnsi="CMU Serif" w:cs="CMU Serif"/>
+          <w:sz w:val="28"/>
+          <w:szCs w:val="28"/>
+        </w:rPr>
+        <w:t>:</w:t>
+      </w:r>
+      <w:r>
+        <w:rPr>
+          <w:rFonts w:ascii="CMU Serif" w:hAnsi="CMU Serif" w:cs="CMU Serif"/>
+          <w:sz w:val="28"/>
+          <w:szCs w:val="28"/>
+        </w:rPr>
+        <w:t xml:space="preserve"> </w:t>
+      </w:r>
+      <w:hyperlink r:id="rId6" w:history="1">
+        <w:r>
+          <w:rPr>
+            <w:rStyle w:val="Hyperlink"/>
+            <w:rFonts w:ascii="CMU Serif" w:hAnsi="CMU Serif" w:cs="CMU Serif"/>
+            <w:sz w:val="28"/>
+            <w:szCs w:val="28"/>
+          </w:rPr>
+          <w:t>https://github.com/GoldenOwl24/Matrix110.git</w:t>
+        </w:r>
+      </w:hyperlink>
+      <w:r>
+        <w:rPr>
+          <w:rFonts w:ascii="CMU Serif" w:hAnsi="CMU Serif" w:cs="CMU Serif"/>
+          <w:sz w:val="28"/>
+          <w:szCs w:val="28"/>
+        </w:rPr>
+        <w:t xml:space="preserve"> and Project Document, which will include the revision and extension of this proposal. The extensions will include a walkthrough of the steps through the SDLC that our group followed, and a Visual Guide that shows the game in action.</w:t>
       </w:r>
       <w:r>
         <w:rPr>
@@ -717,10 +1045,93 @@
       <w:r>
         <w:rPr>
           <w:rFonts w:ascii="CMU Serif" w:hAnsi="CMU Serif" w:cs="CMU Serif"/>
-          <w:sz w:val="28"/>
-          <w:szCs w:val="28"/>
-        </w:rPr>
-        <w:t xml:space="preserve"> We will use OOP principles such as abstraction, inheritance, encapsulation, and polymorphism to design and implement the game. Classes and interfaces will be used to represent game entities and their interactions.</w:t>
+          <w:b/>
+          <w:bCs/>
+          <w:sz w:val="28"/>
+          <w:szCs w:val="28"/>
+        </w:rPr>
+        <w:t xml:space="preserve"> </w:t>
+      </w:r>
+      <w:r>
+        <w:rPr>
+          <w:rFonts w:ascii="CMU Serif" w:hAnsi="CMU Serif" w:cs="CMU Serif"/>
+          <w:sz w:val="28"/>
+          <w:szCs w:val="28"/>
+        </w:rPr>
+        <w:t>OOP principles such as inheritance, encapsulation, and polymorphism make it easier to manage complex game projects and develop more sophisticated game mechanics</w:t>
+      </w:r>
+      <w:r>
+        <w:rPr>
+          <w:rFonts w:ascii="CMU Serif" w:hAnsi="CMU Serif" w:cs="CMU Serif"/>
+          <w:sz w:val="28"/>
+          <w:szCs w:val="28"/>
+        </w:rPr>
+        <w:t xml:space="preserve"> </w:t>
+      </w:r>
+      <w:r>
+        <w:rPr>
+          <w:rFonts w:ascii="CMU Serif" w:hAnsi="CMU Serif" w:cs="CMU Serif"/>
+          <w:sz w:val="28"/>
+          <w:szCs w:val="28"/>
+        </w:rPr>
+        <w:t>(</w:t>
+      </w:r>
+      <w:r>
+        <w:rPr>
+          <w:rFonts w:ascii="CMU Serif" w:hAnsi="CMU Serif" w:cs="CMU Serif"/>
+          <w:sz w:val="28"/>
+          <w:szCs w:val="28"/>
+        </w:rPr>
+        <w:t>Bello, 2024</w:t>
+      </w:r>
+      <w:r>
+        <w:rPr>
+          <w:rFonts w:ascii="CMU Serif" w:hAnsi="CMU Serif" w:cs="CMU Serif"/>
+          <w:sz w:val="28"/>
+          <w:szCs w:val="28"/>
+        </w:rPr>
+        <w:t>)</w:t>
+      </w:r>
+      <w:r>
+        <w:rPr>
+          <w:rFonts w:ascii="CMU Serif" w:hAnsi="CMU Serif" w:cs="CMU Serif"/>
+          <w:sz w:val="28"/>
+          <w:szCs w:val="28"/>
+        </w:rPr>
+        <w:t>.</w:t>
+      </w:r>
+      <w:r>
+        <w:rPr>
+          <w:rFonts w:ascii="CMU Serif" w:hAnsi="CMU Serif" w:cs="CMU Serif"/>
+          <w:sz w:val="28"/>
+          <w:szCs w:val="28"/>
+        </w:rPr>
+        <w:t xml:space="preserve"> We will use OOP principles</w:t>
+      </w:r>
+      <w:r>
+        <w:rPr>
+          <w:rFonts w:ascii="CMU Serif" w:hAnsi="CMU Serif" w:cs="CMU Serif"/>
+          <w:sz w:val="28"/>
+          <w:szCs w:val="28"/>
+        </w:rPr>
+        <w:t xml:space="preserve"> to</w:t>
+      </w:r>
+      <w:r>
+        <w:rPr>
+          <w:rFonts w:ascii="CMU Serif" w:hAnsi="CMU Serif" w:cs="CMU Serif"/>
+          <w:sz w:val="28"/>
+          <w:szCs w:val="28"/>
+        </w:rPr>
+        <w:t xml:space="preserve"> </w:t>
+      </w:r>
+      <w:r>
+        <w:rPr>
+          <w:rFonts w:ascii="CMU Serif" w:hAnsi="CMU Serif" w:cs="CMU Serif"/>
+          <w:sz w:val="28"/>
+          <w:szCs w:val="28"/>
+        </w:rPr>
+        <w:lastRenderedPageBreak/>
+        <w:t>implement the game. Classes and interfaces will be used to represent game entities and their interactions.</w:t>
       </w:r>
     </w:p>
     <w:p>
@@ -743,7 +1154,6 @@
           <w:sz w:val="28"/>
           <w:szCs w:val="28"/>
         </w:rPr>
-        <w:lastRenderedPageBreak/>
         <w:t>Collection Framework</w:t>
       </w:r>
       <w:r>
@@ -752,7 +1162,97 @@
           <w:sz w:val="28"/>
           <w:szCs w:val="28"/>
         </w:rPr>
-        <w:t>: We will use Java’s Collection Framework to represent groups of objects as single units, such as lists of bricks and power-ups.</w:t>
+        <w:t xml:space="preserve">: </w:t>
+      </w:r>
+      <w:r>
+        <w:rPr>
+          <w:rFonts w:ascii="CMU Serif" w:hAnsi="CMU Serif" w:cs="CMU Serif"/>
+          <w:sz w:val="28"/>
+          <w:szCs w:val="28"/>
+        </w:rPr>
+        <w:t xml:space="preserve">Java Collection Framework defines several classes and interfaces to represent a group of objects as a single </w:t>
+      </w:r>
+      <w:r>
+        <w:rPr>
+          <w:rFonts w:ascii="CMU Serif" w:hAnsi="CMU Serif" w:cs="CMU Serif"/>
+          <w:sz w:val="28"/>
+          <w:szCs w:val="28"/>
+        </w:rPr>
+        <w:t>unit</w:t>
+      </w:r>
+      <w:r>
+        <w:rPr>
+          <w:rFonts w:ascii="CMU Serif" w:hAnsi="CMU Serif" w:cs="CMU Serif"/>
+          <w:sz w:val="28"/>
+          <w:szCs w:val="28"/>
+        </w:rPr>
+        <w:t xml:space="preserve"> (</w:t>
+      </w:r>
+      <w:proofErr w:type="spellStart"/>
+      <w:r>
+        <w:rPr>
+          <w:rFonts w:ascii="CMU Serif" w:hAnsi="CMU Serif" w:cs="CMU Serif"/>
+          <w:sz w:val="28"/>
+          <w:szCs w:val="28"/>
+        </w:rPr>
+        <w:t>Vypirailenko</w:t>
+      </w:r>
+      <w:proofErr w:type="spellEnd"/>
+      <w:r>
+        <w:rPr>
+          <w:rFonts w:ascii="CMU Serif" w:hAnsi="CMU Serif" w:cs="CMU Serif"/>
+          <w:sz w:val="28"/>
+          <w:szCs w:val="28"/>
+        </w:rPr>
+        <w:t>,</w:t>
+      </w:r>
+      <w:r>
+        <w:rPr>
+          <w:rFonts w:ascii="CMU Serif" w:hAnsi="CMU Serif" w:cs="CMU Serif"/>
+          <w:sz w:val="28"/>
+          <w:szCs w:val="28"/>
+        </w:rPr>
+        <w:t xml:space="preserve"> </w:t>
+      </w:r>
+      <w:r>
+        <w:rPr>
+          <w:rFonts w:ascii="CMU Serif" w:hAnsi="CMU Serif" w:cs="CMU Serif"/>
+          <w:sz w:val="28"/>
+          <w:szCs w:val="28"/>
+        </w:rPr>
+        <w:t>2023)</w:t>
+      </w:r>
+      <w:r>
+        <w:rPr>
+          <w:rFonts w:ascii="CMU Serif" w:hAnsi="CMU Serif" w:cs="CMU Serif"/>
+          <w:sz w:val="28"/>
+          <w:szCs w:val="28"/>
+        </w:rPr>
+        <w:t xml:space="preserve">. </w:t>
+      </w:r>
+      <w:r>
+        <w:rPr>
+          <w:rFonts w:ascii="CMU Serif" w:hAnsi="CMU Serif" w:cs="CMU Serif"/>
+          <w:sz w:val="28"/>
+          <w:szCs w:val="28"/>
+        </w:rPr>
+        <w:t>We will use Java’s Collection Framework to represent</w:t>
+      </w:r>
+      <w:r>
+        <w:rPr>
+          <w:rFonts w:ascii="CMU Serif" w:hAnsi="CMU Serif" w:cs="CMU Serif"/>
+          <w:sz w:val="28"/>
+          <w:szCs w:val="28"/>
+        </w:rPr>
+        <w:t xml:space="preserve"> </w:t>
+      </w:r>
+      <w:r>
+        <w:rPr>
+          <w:rFonts w:ascii="CMU Serif" w:hAnsi="CMU Serif" w:cs="CMU Serif"/>
+          <w:sz w:val="28"/>
+          <w:szCs w:val="28"/>
+        </w:rPr>
+        <w:t>lists of bricks and power-ups.</w:t>
       </w:r>
     </w:p>
     <w:p>
@@ -783,7 +1283,105 @@
           <w:sz w:val="28"/>
           <w:szCs w:val="28"/>
         </w:rPr>
-        <w:t>: Exception handling will be implemented to manage errors and ensure the game runs smoothly.</w:t>
+        <w:t>:</w:t>
+      </w:r>
+      <w:r>
+        <w:rPr>
+          <w:rFonts w:ascii="Arial" w:hAnsi="Arial" w:cs="Arial"/>
+          <w:color w:val="172B53"/>
+          <w:shd w:val="clear" w:color="auto" w:fill="FFFFFF"/>
+        </w:rPr>
+        <w:t xml:space="preserve"> </w:t>
+      </w:r>
+      <w:r>
+        <w:rPr>
+          <w:rFonts w:ascii="CMU Serif" w:hAnsi="CMU Serif" w:cs="CMU Serif"/>
+          <w:sz w:val="28"/>
+          <w:szCs w:val="28"/>
+        </w:rPr>
+        <w:t>Java Exception mechanism simplifies bug catching in programs</w:t>
+      </w:r>
+      <w:r>
+        <w:rPr>
+          <w:rFonts w:ascii="CMU Serif" w:hAnsi="CMU Serif" w:cs="CMU Serif"/>
+          <w:sz w:val="28"/>
+          <w:szCs w:val="28"/>
+        </w:rPr>
+        <w:t xml:space="preserve"> </w:t>
+      </w:r>
+      <w:r>
+        <w:rPr>
+          <w:rFonts w:ascii="CMU Serif" w:hAnsi="CMU Serif" w:cs="CMU Serif"/>
+          <w:sz w:val="28"/>
+          <w:szCs w:val="28"/>
+        </w:rPr>
+        <w:t>(</w:t>
+      </w:r>
+      <w:proofErr w:type="spellStart"/>
+      <w:r>
+        <w:rPr>
+          <w:rFonts w:ascii="CMU Serif" w:hAnsi="CMU Serif" w:cs="CMU Serif"/>
+          <w:sz w:val="28"/>
+          <w:szCs w:val="28"/>
+        </w:rPr>
+        <w:t>Vypirailenko</w:t>
+      </w:r>
+      <w:proofErr w:type="spellEnd"/>
+      <w:r>
+        <w:rPr>
+          <w:rFonts w:ascii="CMU Serif" w:hAnsi="CMU Serif" w:cs="CMU Serif"/>
+          <w:sz w:val="28"/>
+          <w:szCs w:val="28"/>
+        </w:rPr>
+        <w:t>,</w:t>
+      </w:r>
+      <w:r>
+        <w:rPr>
+          <w:rFonts w:ascii="CMU Serif" w:hAnsi="CMU Serif" w:cs="CMU Serif"/>
+          <w:sz w:val="28"/>
+          <w:szCs w:val="28"/>
+        </w:rPr>
+        <w:t xml:space="preserve"> </w:t>
+      </w:r>
+      <w:r>
+        <w:rPr>
+          <w:rFonts w:ascii="CMU Serif" w:hAnsi="CMU Serif" w:cs="CMU Serif"/>
+          <w:sz w:val="28"/>
+          <w:szCs w:val="28"/>
+        </w:rPr>
+        <w:t>2023)</w:t>
+      </w:r>
+      <w:r>
+        <w:rPr>
+          <w:rFonts w:cstheme="minorHAnsi"/>
+          <w:sz w:val="20"/>
+          <w:szCs w:val="20"/>
+        </w:rPr>
+        <w:t>.</w:t>
+      </w:r>
+      <w:r>
+        <w:rPr>
+          <w:rFonts w:cstheme="minorHAnsi"/>
+          <w:sz w:val="20"/>
+          <w:szCs w:val="20"/>
+        </w:rPr>
+        <w:t xml:space="preserve"> </w:t>
+      </w:r>
+      <w:r>
+        <w:rPr>
+          <w:rFonts w:cstheme="minorHAnsi"/>
+          <w:sz w:val="20"/>
+          <w:szCs w:val="20"/>
+        </w:rPr>
+        <w:t xml:space="preserve"> </w:t>
+      </w:r>
+      <w:r>
+        <w:rPr>
+          <w:rFonts w:ascii="CMU Serif" w:hAnsi="CMU Serif" w:cs="CMU Serif"/>
+          <w:sz w:val="28"/>
+          <w:szCs w:val="28"/>
+        </w:rPr>
+        <w:t>Exception handling will be implemented to manage errors and ensure the game runs smoothly.</w:t>
       </w:r>
     </w:p>
     <w:p>
@@ -845,7 +1443,56 @@
           <w:sz w:val="28"/>
           <w:szCs w:val="28"/>
         </w:rPr>
-        <w:t>: Parts of the game will run concurrently to improve performance and responsiveness.</w:t>
+        <w:t>:</w:t>
+      </w:r>
+      <w:r>
+        <w:t xml:space="preserve"> </w:t>
+      </w:r>
+      <w:r>
+        <w:t>t</w:t>
+      </w:r>
+      <w:r>
+        <w:rPr>
+          <w:rFonts w:ascii="CMU Serif" w:hAnsi="CMU Serif" w:cs="CMU Serif"/>
+          <w:sz w:val="28"/>
+          <w:szCs w:val="28"/>
+        </w:rPr>
+        <w:t>he concurrent execution of two or more processes with the most efficient use of a CPU</w:t>
+      </w:r>
+      <w:r>
+        <w:t xml:space="preserve"> </w:t>
+      </w:r>
+      <w:r>
+        <w:t>(</w:t>
+      </w:r>
+      <w:proofErr w:type="spellStart"/>
+      <w:r>
+        <w:rPr>
+          <w:rFonts w:ascii="CMU Serif" w:hAnsi="CMU Serif" w:cs="CMU Serif"/>
+          <w:sz w:val="28"/>
+          <w:szCs w:val="28"/>
+        </w:rPr>
+        <w:t>Selawsky</w:t>
+      </w:r>
+      <w:proofErr w:type="spellEnd"/>
+      <w:r>
+        <w:rPr>
+          <w:rFonts w:ascii="CMU Serif" w:hAnsi="CMU Serif" w:cs="CMU Serif"/>
+          <w:sz w:val="28"/>
+          <w:szCs w:val="28"/>
+        </w:rPr>
+        <w:t>, 2019).</w:t>
+      </w:r>
+      <w:r>
+        <w:t> </w:t>
+      </w:r>
+      <w:r>
+        <w:rPr>
+          <w:rFonts w:ascii="CMU Serif" w:hAnsi="CMU Serif" w:cs="CMU Serif"/>
+          <w:sz w:val="28"/>
+          <w:szCs w:val="28"/>
+        </w:rPr>
+        <w:t>Parts of the game will run concurrently to improve performance and responsiveness.</w:t>
       </w:r>
     </w:p>
     <w:p>
@@ -860,80 +1507,77 @@
           <w:szCs w:val="28"/>
         </w:rPr>
       </w:pPr>
+      <w:r>
+        <w:rPr>
+          <w:rFonts w:ascii="CMU Serif" w:hAnsi="CMU Serif" w:cs="CMU Serif"/>
+          <w:b/>
+          <w:bCs/>
+          <w:sz w:val="28"/>
+          <w:szCs w:val="28"/>
+        </w:rPr>
+        <w:t>GitHub</w:t>
+      </w:r>
+      <w:r>
+        <w:rPr>
+          <w:rFonts w:ascii="CMU Serif" w:hAnsi="CMU Serif" w:cs="CMU Serif"/>
+          <w:sz w:val="28"/>
+          <w:szCs w:val="28"/>
+        </w:rPr>
+        <w:t>: We will use GitHub to track changes, coordinate work, and manage development.</w:t>
+      </w:r>
+      <w:r>
+        <w:rPr>
+          <w:rFonts w:ascii="CMU Serif" w:hAnsi="CMU Serif" w:cs="CMU Serif"/>
+          <w:sz w:val="28"/>
+          <w:szCs w:val="28"/>
+        </w:rPr>
+        <w:t xml:space="preserve"> This is the </w:t>
+      </w:r>
+      <w:r>
+        <w:rPr>
+          <w:rFonts w:ascii="CMU Serif" w:hAnsi="CMU Serif" w:cs="CMU Serif"/>
+          <w:sz w:val="28"/>
+          <w:szCs w:val="28"/>
+        </w:rPr>
+        <w:t xml:space="preserve">link to our </w:t>
+      </w:r>
       <w:proofErr w:type="spellStart"/>
       <w:r>
         <w:rPr>
           <w:rFonts w:ascii="CMU Serif" w:hAnsi="CMU Serif" w:cs="CMU Serif"/>
-          <w:b/>
-          <w:bCs/>
-          <w:sz w:val="28"/>
-          <w:szCs w:val="28"/>
-        </w:rPr>
-        <w:t>LibGDX</w:t>
+          <w:sz w:val="28"/>
+          <w:szCs w:val="28"/>
+        </w:rPr>
+        <w:t>github</w:t>
       </w:r>
       <w:proofErr w:type="spellEnd"/>
       <w:r>
         <w:rPr>
           <w:rFonts w:ascii="CMU Serif" w:hAnsi="CMU Serif" w:cs="CMU Serif"/>
-          <w:b/>
-          <w:bCs/>
-          <w:sz w:val="28"/>
-          <w:szCs w:val="28"/>
-        </w:rPr>
-        <w:t xml:space="preserve"> Framework</w:t>
-      </w:r>
-      <w:r>
-        <w:rPr>
-          <w:rFonts w:ascii="CMU Serif" w:hAnsi="CMU Serif" w:cs="CMU Serif"/>
-          <w:sz w:val="28"/>
-          <w:szCs w:val="28"/>
-        </w:rPr>
-        <w:t xml:space="preserve">: We will use </w:t>
-      </w:r>
-      <w:proofErr w:type="spellStart"/>
-      <w:r>
-        <w:rPr>
-          <w:rFonts w:ascii="CMU Serif" w:hAnsi="CMU Serif" w:cs="CMU Serif"/>
-          <w:sz w:val="28"/>
-          <w:szCs w:val="28"/>
-        </w:rPr>
-        <w:t>LibGDX</w:t>
-      </w:r>
-      <w:proofErr w:type="spellEnd"/>
-      <w:r>
-        <w:rPr>
-          <w:rFonts w:ascii="CMU Serif" w:hAnsi="CMU Serif" w:cs="CMU Serif"/>
-          <w:sz w:val="28"/>
-          <w:szCs w:val="28"/>
-        </w:rPr>
-        <w:t xml:space="preserve">, a cross-platform game development framework based on OpenGL (ES), to develop the game for both Windows and Android platforms. </w:t>
-      </w:r>
-      <w:proofErr w:type="spellStart"/>
-      <w:r>
-        <w:rPr>
-          <w:rFonts w:ascii="CMU Serif" w:hAnsi="CMU Serif" w:cs="CMU Serif"/>
-          <w:sz w:val="28"/>
-          <w:szCs w:val="28"/>
-        </w:rPr>
-        <w:t>LibGDX</w:t>
-      </w:r>
-      <w:proofErr w:type="spellEnd"/>
-      <w:r>
-        <w:rPr>
-          <w:rFonts w:ascii="CMU Serif" w:hAnsi="CMU Serif" w:cs="CMU Serif"/>
-          <w:sz w:val="28"/>
-          <w:szCs w:val="28"/>
-        </w:rPr>
-        <w:t xml:space="preserve"> allows us to write the game code once and deploy it on multiple platforms</w:t>
-      </w:r>
-      <w:r>
-        <w:rPr>
-          <w:rFonts w:ascii="CMU Serif" w:hAnsi="CMU Serif" w:cs="CMU Serif"/>
-          <w:sz w:val="28"/>
-          <w:szCs w:val="28"/>
-        </w:rPr>
-        <w:t>.</w:t>
-      </w:r>
+          <w:sz w:val="28"/>
+          <w:szCs w:val="28"/>
+        </w:rPr>
+        <w:t xml:space="preserve"> repository</w:t>
+      </w:r>
+      <w:r>
+        <w:rPr>
+          <w:rFonts w:ascii="CMU Serif" w:hAnsi="CMU Serif" w:cs="CMU Serif"/>
+          <w:sz w:val="28"/>
+          <w:szCs w:val="28"/>
+        </w:rPr>
+        <w:t xml:space="preserve">: </w:t>
+      </w:r>
+      <w:hyperlink r:id="rId7" w:history="1">
+        <w:r>
+          <w:rPr>
+            <w:rStyle w:val="Hyperlink"/>
+            <w:rFonts w:ascii="CMU Serif" w:hAnsi="CMU Serif" w:cs="CMU Serif"/>
+            <w:sz w:val="28"/>
+            <w:szCs w:val="28"/>
+          </w:rPr>
+          <w:t>https://github.com/GoldenOwl24/Matrix110.git</w:t>
+        </w:r>
+      </w:hyperlink>
     </w:p>
     <w:p>
       <w:pPr>
@@ -955,15 +1599,69 @@
           <w:sz w:val="28"/>
           <w:szCs w:val="28"/>
         </w:rPr>
-        <w:t>GitHub</w:t>
-      </w:r>
-      <w:r>
-        <w:rPr>
-          <w:rFonts w:ascii="CMU Serif" w:hAnsi="CMU Serif" w:cs="CMU Serif"/>
-          <w:sz w:val="28"/>
-          <w:szCs w:val="28"/>
-        </w:rPr>
-        <w:t>: We will use GitHub to track changes, coordinate work, and manage development.</w:t>
+        <w:t>Java Swing</w:t>
+      </w:r>
+      <w:r>
+        <w:rPr>
+          <w:rFonts w:ascii="CMU Serif" w:hAnsi="CMU Serif" w:cs="CMU Serif"/>
+          <w:sz w:val="28"/>
+          <w:szCs w:val="28"/>
+        </w:rPr>
+        <w:t xml:space="preserve">: We will use Java Swing to create the game’s user interface, including </w:t>
+      </w:r>
+      <w:proofErr w:type="spellStart"/>
+      <w:r>
+        <w:rPr>
+          <w:rFonts w:ascii="CMU Serif" w:hAnsi="CMU Serif" w:cs="CMU Serif"/>
+          <w:sz w:val="28"/>
+          <w:szCs w:val="28"/>
+        </w:rPr>
+        <w:t>JFrame</w:t>
+      </w:r>
+      <w:proofErr w:type="spellEnd"/>
+      <w:r>
+        <w:rPr>
+          <w:rFonts w:ascii="CMU Serif" w:hAnsi="CMU Serif" w:cs="CMU Serif"/>
+          <w:sz w:val="28"/>
+          <w:szCs w:val="28"/>
+        </w:rPr>
+        <w:t xml:space="preserve">, </w:t>
+      </w:r>
+      <w:proofErr w:type="spellStart"/>
+      <w:r>
+        <w:rPr>
+          <w:rFonts w:ascii="CMU Serif" w:hAnsi="CMU Serif" w:cs="CMU Serif"/>
+          <w:sz w:val="28"/>
+          <w:szCs w:val="28"/>
+        </w:rPr>
+        <w:t>JPanel</w:t>
+      </w:r>
+      <w:proofErr w:type="spellEnd"/>
+      <w:r>
+        <w:rPr>
+          <w:rFonts w:ascii="CMU Serif" w:hAnsi="CMU Serif" w:cs="CMU Serif"/>
+          <w:sz w:val="28"/>
+          <w:szCs w:val="28"/>
+        </w:rPr>
+        <w:t xml:space="preserve">, and </w:t>
+      </w:r>
+      <w:proofErr w:type="spellStart"/>
+      <w:r>
+        <w:rPr>
+          <w:rFonts w:ascii="CMU Serif" w:hAnsi="CMU Serif" w:cs="CMU Serif"/>
+          <w:sz w:val="28"/>
+          <w:szCs w:val="28"/>
+        </w:rPr>
+        <w:t>JButton</w:t>
+      </w:r>
+      <w:proofErr w:type="spellEnd"/>
+      <w:r>
+        <w:rPr>
+          <w:rFonts w:ascii="CMU Serif" w:hAnsi="CMU Serif" w:cs="CMU Serif"/>
+          <w:sz w:val="28"/>
+          <w:szCs w:val="28"/>
+        </w:rPr>
+        <w:t>.</w:t>
       </w:r>
     </w:p>
     <w:p>
@@ -978,32 +1676,16 @@
           <w:szCs w:val="28"/>
         </w:rPr>
       </w:pPr>
-      <w:r>
-        <w:rPr>
-          <w:rFonts w:ascii="CMU Serif" w:hAnsi="CMU Serif" w:cs="CMU Serif"/>
-          <w:b/>
-          <w:bCs/>
-          <w:sz w:val="28"/>
-          <w:szCs w:val="28"/>
-        </w:rPr>
-        <w:t>Java Swing</w:t>
-      </w:r>
-      <w:r>
-        <w:rPr>
-          <w:rFonts w:ascii="CMU Serif" w:hAnsi="CMU Serif" w:cs="CMU Serif"/>
-          <w:sz w:val="28"/>
-          <w:szCs w:val="28"/>
-        </w:rPr>
-        <w:t xml:space="preserve">: We will use Java Swing, a GUI toolkit, to create the game’s user interface, including </w:t>
-      </w:r>
       <w:proofErr w:type="spellStart"/>
       <w:r>
         <w:rPr>
           <w:rFonts w:ascii="CMU Serif" w:hAnsi="CMU Serif" w:cs="CMU Serif"/>
-          <w:sz w:val="28"/>
-          <w:szCs w:val="28"/>
-        </w:rPr>
-        <w:t>JFrame</w:t>
+          <w:b/>
+          <w:bCs/>
+          <w:sz w:val="28"/>
+          <w:szCs w:val="28"/>
+        </w:rPr>
+        <w:t>LibGDX</w:t>
       </w:r>
       <w:proofErr w:type="spellEnd"/>
       <w:r>
@@ -1012,7 +1694,15 @@
           <w:sz w:val="28"/>
           <w:szCs w:val="28"/>
         </w:rPr>
-        <w:t xml:space="preserve">, </w:t>
+        <w:t>:</w:t>
+      </w:r>
+      <w:r>
+        <w:rPr>
+          <w:rFonts w:ascii="CMU Serif" w:hAnsi="CMU Serif" w:cs="CMU Serif"/>
+          <w:sz w:val="28"/>
+          <w:szCs w:val="28"/>
+        </w:rPr>
+        <w:t xml:space="preserve"> </w:t>
       </w:r>
       <w:proofErr w:type="spellStart"/>
       <w:r>
@@ -1021,7 +1711,7 @@
           <w:sz w:val="28"/>
           <w:szCs w:val="28"/>
         </w:rPr>
-        <w:t>JPanel</w:t>
+        <w:t>libGDX</w:t>
       </w:r>
       <w:proofErr w:type="spellEnd"/>
       <w:r>
@@ -1030,7 +1720,23 @@
           <w:sz w:val="28"/>
           <w:szCs w:val="28"/>
         </w:rPr>
-        <w:t xml:space="preserve">, and </w:t>
+        <w:t xml:space="preserve"> is a framework for developing cross-platform games</w:t>
+      </w:r>
+      <w:r>
+        <w:rPr>
+          <w:rFonts w:ascii="CMU Serif" w:hAnsi="CMU Serif" w:cs="CMU Serif"/>
+          <w:sz w:val="28"/>
+          <w:szCs w:val="28"/>
+        </w:rPr>
+        <w:t xml:space="preserve"> </w:t>
+      </w:r>
+      <w:r>
+        <w:rPr>
+          <w:rFonts w:ascii="CMU Serif" w:hAnsi="CMU Serif" w:cs="CMU Serif"/>
+          <w:sz w:val="28"/>
+          <w:szCs w:val="28"/>
+        </w:rPr>
+        <w:t>(</w:t>
       </w:r>
       <w:proofErr w:type="spellStart"/>
       <w:r>
@@ -1039,7 +1745,7 @@
           <w:sz w:val="28"/>
           <w:szCs w:val="28"/>
         </w:rPr>
-        <w:t>JButton</w:t>
+        <w:t>Vypirailenko</w:t>
       </w:r>
       <w:proofErr w:type="spellEnd"/>
       <w:r>
@@ -1048,7 +1754,63 @@
           <w:sz w:val="28"/>
           <w:szCs w:val="28"/>
         </w:rPr>
+        <w:t>,</w:t>
+      </w:r>
+      <w:r>
+        <w:rPr>
+          <w:rFonts w:ascii="CMU Serif" w:hAnsi="CMU Serif" w:cs="CMU Serif"/>
+          <w:sz w:val="28"/>
+          <w:szCs w:val="28"/>
+        </w:rPr>
+        <w:t xml:space="preserve"> </w:t>
+      </w:r>
+      <w:r>
+        <w:rPr>
+          <w:rFonts w:ascii="CMU Serif" w:hAnsi="CMU Serif" w:cs="CMU Serif"/>
+          <w:sz w:val="28"/>
+          <w:szCs w:val="28"/>
+        </w:rPr>
+        <w:t>2023</w:t>
+      </w:r>
+      <w:r>
+        <w:rPr>
+          <w:rFonts w:ascii="CMU Serif" w:hAnsi="CMU Serif" w:cs="CMU Serif"/>
+          <w:sz w:val="28"/>
+          <w:szCs w:val="28"/>
+        </w:rPr>
+        <w:t>)</w:t>
+      </w:r>
+      <w:r>
+        <w:rPr>
+          <w:rFonts w:cstheme="minorHAnsi"/>
+          <w:sz w:val="20"/>
+          <w:szCs w:val="20"/>
+        </w:rPr>
         <w:t>.</w:t>
+      </w:r>
+      <w:r>
+        <w:rPr>
+          <w:rFonts w:cstheme="minorHAnsi"/>
+          <w:sz w:val="20"/>
+          <w:szCs w:val="20"/>
+        </w:rPr>
+        <w:t xml:space="preserve"> </w:t>
+      </w:r>
+      <w:r>
+        <w:rPr>
+          <w:rFonts w:ascii="CMU Serif" w:hAnsi="CMU Serif" w:cs="CMU Serif"/>
+          <w:sz w:val="28"/>
+          <w:szCs w:val="28"/>
+        </w:rPr>
+        <w:t>We will learn this framework and use it to make our game work on both Android and Window</w:t>
+      </w:r>
+      <w:r>
+        <w:rPr>
+          <w:rFonts w:ascii="CMU Serif" w:hAnsi="CMU Serif" w:cs="CMU Serif"/>
+          <w:sz w:val="28"/>
+          <w:szCs w:val="28"/>
+        </w:rPr>
+        <w:t>s platforms.</w:t>
       </w:r>
     </w:p>
     <w:p>
@@ -1080,7 +1842,555 @@
           <w:sz w:val="28"/>
           <w:szCs w:val="28"/>
         </w:rPr>
-        <w:t>6</w:t>
+        <w:t>6.Group Member Responsibilities:</w:t>
+      </w:r>
+    </w:p>
+    <w:p>
+      <w:pPr>
+        <w:pStyle w:val="ListParagraph"/>
+        <w:numPr>
+          <w:ilvl w:val="0"/>
+          <w:numId w:val="7"/>
+        </w:numPr>
+        <w:rPr>
+          <w:rFonts w:ascii="CMU Serif" w:hAnsi="CMU Serif" w:cs="CMU Serif"/>
+          <w:b/>
+          <w:bCs/>
+          <w:sz w:val="28"/>
+          <w:szCs w:val="28"/>
+        </w:rPr>
+      </w:pPr>
+      <w:proofErr w:type="spellStart"/>
+      <w:r>
+        <w:rPr>
+          <w:rFonts w:ascii="CMU Serif" w:hAnsi="CMU Serif" w:cs="CMU Serif"/>
+          <w:b/>
+          <w:bCs/>
+          <w:sz w:val="28"/>
+          <w:szCs w:val="28"/>
+        </w:rPr>
+        <w:t>Shumirai</w:t>
+      </w:r>
+      <w:proofErr w:type="spellEnd"/>
+      <w:r>
+        <w:rPr>
+          <w:rFonts w:ascii="CMU Serif" w:hAnsi="CMU Serif" w:cs="CMU Serif"/>
+          <w:b/>
+          <w:bCs/>
+          <w:sz w:val="28"/>
+          <w:szCs w:val="28"/>
+        </w:rPr>
+        <w:t xml:space="preserve"> </w:t>
+      </w:r>
+      <w:proofErr w:type="spellStart"/>
+      <w:r>
+        <w:rPr>
+          <w:rFonts w:ascii="CMU Serif" w:hAnsi="CMU Serif" w:cs="CMU Serif"/>
+          <w:b/>
+          <w:bCs/>
+          <w:sz w:val="28"/>
+          <w:szCs w:val="28"/>
+        </w:rPr>
+        <w:t>Gunzo</w:t>
+      </w:r>
+      <w:proofErr w:type="spellEnd"/>
+      <w:r>
+        <w:rPr>
+          <w:rFonts w:ascii="CMU Serif" w:hAnsi="CMU Serif" w:cs="CMU Serif"/>
+          <w:b/>
+          <w:bCs/>
+          <w:sz w:val="28"/>
+          <w:szCs w:val="28"/>
+        </w:rPr>
+        <w:t>:</w:t>
+      </w:r>
+      <w:r>
+        <w:rPr>
+          <w:rFonts w:ascii="CMU Serif" w:hAnsi="CMU Serif" w:cs="CMU Serif"/>
+          <w:b/>
+          <w:bCs/>
+          <w:sz w:val="28"/>
+          <w:szCs w:val="28"/>
+        </w:rPr>
+        <w:t xml:space="preserve"> </w:t>
+      </w:r>
+      <w:r>
+        <w:rPr>
+          <w:rFonts w:ascii="CMU Serif" w:hAnsi="CMU Serif" w:cs="CMU Serif"/>
+          <w:sz w:val="28"/>
+          <w:szCs w:val="28"/>
+        </w:rPr>
+        <w:t>Graphics Programmer – Optimizes the visual rendering pipeline to achieve stunning graphics and high performance</w:t>
+      </w:r>
+      <w:r>
+        <w:rPr>
+          <w:rFonts w:cstheme="minorHAnsi"/>
+          <w:sz w:val="20"/>
+          <w:szCs w:val="20"/>
+        </w:rPr>
+        <w:t xml:space="preserve"> </w:t>
+      </w:r>
+      <w:r>
+        <w:rPr>
+          <w:rFonts w:ascii="CMU Serif" w:hAnsi="CMU Serif" w:cs="CMU Serif"/>
+          <w:sz w:val="28"/>
+          <w:szCs w:val="28"/>
+        </w:rPr>
+        <w:t>(</w:t>
+      </w:r>
+      <w:r>
+        <w:rPr>
+          <w:rFonts w:ascii="CMU Serif" w:hAnsi="CMU Serif" w:cs="CMU Serif"/>
+          <w:sz w:val="28"/>
+          <w:szCs w:val="28"/>
+        </w:rPr>
+        <w:t>Baker College</w:t>
+      </w:r>
+      <w:r>
+        <w:rPr>
+          <w:rFonts w:ascii="CMU Serif" w:hAnsi="CMU Serif" w:cs="CMU Serif"/>
+          <w:sz w:val="28"/>
+          <w:szCs w:val="28"/>
+        </w:rPr>
+        <w:t>,</w:t>
+      </w:r>
+      <w:r>
+        <w:rPr>
+          <w:rFonts w:ascii="CMU Serif" w:hAnsi="CMU Serif" w:cs="CMU Serif"/>
+          <w:sz w:val="28"/>
+          <w:szCs w:val="28"/>
+        </w:rPr>
+        <w:t>2024</w:t>
+      </w:r>
+      <w:r>
+        <w:rPr>
+          <w:rFonts w:ascii="CMU Serif" w:hAnsi="CMU Serif" w:cs="CMU Serif"/>
+          <w:sz w:val="28"/>
+          <w:szCs w:val="28"/>
+        </w:rPr>
+        <w:t>)</w:t>
+      </w:r>
+      <w:r>
+        <w:rPr>
+          <w:rFonts w:cstheme="minorHAnsi"/>
+          <w:sz w:val="20"/>
+          <w:szCs w:val="20"/>
+        </w:rPr>
+        <w:t>.</w:t>
+      </w:r>
+    </w:p>
+    <w:p>
+      <w:pPr>
+        <w:pStyle w:val="ListParagraph"/>
+        <w:numPr>
+          <w:ilvl w:val="0"/>
+          <w:numId w:val="7"/>
+        </w:numPr>
+        <w:rPr>
+          <w:rFonts w:ascii="CMU Serif" w:hAnsi="CMU Serif" w:cs="CMU Serif"/>
+          <w:b/>
+          <w:bCs/>
+          <w:sz w:val="28"/>
+          <w:szCs w:val="28"/>
+        </w:rPr>
+      </w:pPr>
+      <w:r>
+        <w:rPr>
+          <w:rFonts w:ascii="CMU Serif" w:hAnsi="CMU Serif" w:cs="CMU Serif"/>
+          <w:b/>
+          <w:bCs/>
+          <w:sz w:val="28"/>
+          <w:szCs w:val="28"/>
+        </w:rPr>
+        <w:lastRenderedPageBreak/>
+        <w:t xml:space="preserve">Lehlohonolo </w:t>
+      </w:r>
+      <w:proofErr w:type="spellStart"/>
+      <w:r>
+        <w:rPr>
+          <w:rFonts w:ascii="CMU Serif" w:hAnsi="CMU Serif" w:cs="CMU Serif"/>
+          <w:b/>
+          <w:bCs/>
+          <w:sz w:val="28"/>
+          <w:szCs w:val="28"/>
+        </w:rPr>
+        <w:t>Theletsane</w:t>
+      </w:r>
+      <w:proofErr w:type="spellEnd"/>
+      <w:r>
+        <w:rPr>
+          <w:rFonts w:ascii="CMU Serif" w:hAnsi="CMU Serif" w:cs="CMU Serif"/>
+          <w:b/>
+          <w:bCs/>
+          <w:sz w:val="28"/>
+          <w:szCs w:val="28"/>
+        </w:rPr>
+        <w:t>:</w:t>
+      </w:r>
+      <w:r>
+        <w:rPr>
+          <w:rFonts w:ascii="CMU Serif" w:hAnsi="CMU Serif" w:cs="CMU Serif"/>
+          <w:b/>
+          <w:bCs/>
+          <w:sz w:val="28"/>
+          <w:szCs w:val="28"/>
+        </w:rPr>
+        <w:t xml:space="preserve"> </w:t>
+      </w:r>
+      <w:r>
+        <w:rPr>
+          <w:rFonts w:ascii="CMU Serif" w:hAnsi="CMU Serif" w:cs="CMU Serif"/>
+          <w:sz w:val="28"/>
+          <w:szCs w:val="28"/>
+        </w:rPr>
+        <w:t xml:space="preserve">Systems Designer – Focuses on designing the game mechanics and underlying systems driving the </w:t>
+      </w:r>
+      <w:r>
+        <w:rPr>
+          <w:rFonts w:ascii="CMU Serif" w:hAnsi="CMU Serif" w:cs="CMU Serif"/>
+          <w:sz w:val="28"/>
+          <w:szCs w:val="28"/>
+        </w:rPr>
+        <w:t>gameplay</w:t>
+      </w:r>
+      <w:r>
+        <w:rPr>
+          <w:rFonts w:ascii="CMU Serif" w:hAnsi="CMU Serif" w:cs="CMU Serif"/>
+          <w:sz w:val="28"/>
+          <w:szCs w:val="28"/>
+        </w:rPr>
+        <w:t xml:space="preserve"> (</w:t>
+      </w:r>
+      <w:r>
+        <w:rPr>
+          <w:rFonts w:ascii="CMU Serif" w:hAnsi="CMU Serif" w:cs="CMU Serif"/>
+          <w:sz w:val="28"/>
+          <w:szCs w:val="28"/>
+        </w:rPr>
+        <w:t>Baker College,2024</w:t>
+      </w:r>
+      <w:r>
+        <w:rPr>
+          <w:rFonts w:ascii="CMU Serif" w:hAnsi="CMU Serif" w:cs="CMU Serif"/>
+          <w:sz w:val="28"/>
+          <w:szCs w:val="28"/>
+        </w:rPr>
+        <w:t>)</w:t>
+      </w:r>
+      <w:r>
+        <w:rPr>
+          <w:rFonts w:cstheme="minorHAnsi"/>
+          <w:sz w:val="20"/>
+          <w:szCs w:val="20"/>
+        </w:rPr>
+        <w:t>.</w:t>
+      </w:r>
+    </w:p>
+    <w:p>
+      <w:pPr>
+        <w:pStyle w:val="ListParagraph"/>
+        <w:numPr>
+          <w:ilvl w:val="0"/>
+          <w:numId w:val="7"/>
+        </w:numPr>
+        <w:rPr>
+          <w:rFonts w:ascii="CMU Serif" w:hAnsi="CMU Serif" w:cs="CMU Serif"/>
+          <w:b/>
+          <w:bCs/>
+          <w:sz w:val="28"/>
+          <w:szCs w:val="28"/>
+        </w:rPr>
+      </w:pPr>
+      <w:r>
+        <w:rPr>
+          <w:rFonts w:ascii="CMU Serif" w:hAnsi="CMU Serif" w:cs="CMU Serif"/>
+          <w:b/>
+          <w:bCs/>
+          <w:sz w:val="28"/>
+          <w:szCs w:val="28"/>
+        </w:rPr>
+        <w:t>Siphesihle Ndlovu</w:t>
+      </w:r>
+      <w:r>
+        <w:rPr>
+          <w:rFonts w:ascii="CMU Serif" w:hAnsi="CMU Serif" w:cs="CMU Serif"/>
+          <w:b/>
+          <w:bCs/>
+          <w:sz w:val="28"/>
+          <w:szCs w:val="28"/>
+        </w:rPr>
+        <w:t>:</w:t>
+      </w:r>
+      <w:r>
+        <w:rPr>
+          <w:rFonts w:ascii="CMU Serif" w:hAnsi="CMU Serif" w:cs="CMU Serif"/>
+          <w:b/>
+          <w:bCs/>
+          <w:sz w:val="28"/>
+          <w:szCs w:val="28"/>
+        </w:rPr>
+        <w:t xml:space="preserve"> </w:t>
+      </w:r>
+      <w:r>
+        <w:rPr>
+          <w:rFonts w:ascii="CMU Serif" w:hAnsi="CMU Serif" w:cs="CMU Serif"/>
+          <w:sz w:val="28"/>
+          <w:szCs w:val="28"/>
+        </w:rPr>
+        <w:t>Audio Programmer – Responsible for integrating sound effects, music, and voiceovers into the game</w:t>
+      </w:r>
+      <w:r>
+        <w:rPr>
+          <w:rFonts w:ascii="CMU Serif" w:hAnsi="CMU Serif" w:cs="CMU Serif"/>
+          <w:sz w:val="28"/>
+          <w:szCs w:val="28"/>
+        </w:rPr>
+        <w:t xml:space="preserve"> </w:t>
+      </w:r>
+      <w:r>
+        <w:rPr>
+          <w:rFonts w:ascii="CMU Serif" w:hAnsi="CMU Serif" w:cs="CMU Serif"/>
+          <w:sz w:val="28"/>
+          <w:szCs w:val="28"/>
+        </w:rPr>
+        <w:t>(Baker College,2024</w:t>
+      </w:r>
+      <w:r>
+        <w:rPr>
+          <w:rFonts w:ascii="CMU Serif" w:hAnsi="CMU Serif" w:cs="CMU Serif"/>
+          <w:sz w:val="28"/>
+          <w:szCs w:val="28"/>
+        </w:rPr>
+        <w:t>)</w:t>
+      </w:r>
+      <w:r>
+        <w:rPr>
+          <w:rFonts w:cstheme="minorHAnsi"/>
+          <w:sz w:val="20"/>
+          <w:szCs w:val="20"/>
+        </w:rPr>
+        <w:t>.</w:t>
+      </w:r>
+    </w:p>
+    <w:p>
+      <w:pPr>
+        <w:pStyle w:val="ListParagraph"/>
+        <w:numPr>
+          <w:ilvl w:val="0"/>
+          <w:numId w:val="7"/>
+        </w:numPr>
+        <w:rPr>
+          <w:rFonts w:ascii="CMU Serif" w:hAnsi="CMU Serif" w:cs="CMU Serif"/>
+          <w:b/>
+          <w:bCs/>
+          <w:sz w:val="28"/>
+          <w:szCs w:val="28"/>
+        </w:rPr>
+      </w:pPr>
+      <w:r>
+        <w:rPr>
+          <w:rFonts w:ascii="CMU Serif" w:hAnsi="CMU Serif" w:cs="CMU Serif"/>
+          <w:b/>
+          <w:bCs/>
+          <w:sz w:val="28"/>
+          <w:szCs w:val="28"/>
+        </w:rPr>
+        <w:t>Lungelo Mngomezulu</w:t>
+      </w:r>
+      <w:r>
+        <w:rPr>
+          <w:rFonts w:ascii="CMU Serif" w:hAnsi="CMU Serif" w:cs="CMU Serif"/>
+          <w:b/>
+          <w:bCs/>
+          <w:sz w:val="28"/>
+          <w:szCs w:val="28"/>
+        </w:rPr>
+        <w:t>:</w:t>
+      </w:r>
+      <w:r>
+        <w:rPr>
+          <w:rFonts w:ascii="fonts.$text-regular" w:hAnsi="fonts.$text-regular"/>
+          <w:b/>
+          <w:bCs/>
+          <w:color w:val="000000"/>
+        </w:rPr>
+        <w:t xml:space="preserve"> </w:t>
+      </w:r>
+      <w:r>
+        <w:rPr>
+          <w:rFonts w:ascii="CMU Serif" w:hAnsi="CMU Serif" w:cs="CMU Serif"/>
+          <w:sz w:val="28"/>
+          <w:szCs w:val="28"/>
+        </w:rPr>
+        <w:t xml:space="preserve">UI/UX </w:t>
+      </w:r>
+      <w:r>
+        <w:rPr>
+          <w:rFonts w:ascii="CMU Serif" w:hAnsi="CMU Serif" w:cs="CMU Serif"/>
+          <w:sz w:val="28"/>
+          <w:szCs w:val="28"/>
+        </w:rPr>
+        <w:t>Programmer</w:t>
+      </w:r>
+      <w:r>
+        <w:rPr>
+          <w:rFonts w:ascii="fonts.$text-regular" w:hAnsi="fonts.$text-regular"/>
+          <w:color w:val="000000"/>
+        </w:rPr>
+        <w:t xml:space="preserve"> </w:t>
+      </w:r>
+      <w:r>
+        <w:rPr>
+          <w:rFonts w:ascii="CMU Serif" w:hAnsi="CMU Serif" w:cs="CMU Serif"/>
+          <w:sz w:val="28"/>
+          <w:szCs w:val="28"/>
+        </w:rPr>
+        <w:t>–</w:t>
+      </w:r>
+      <w:r>
+        <w:rPr>
+          <w:rFonts w:ascii="CMU Serif" w:hAnsi="CMU Serif" w:cs="CMU Serif"/>
+          <w:sz w:val="28"/>
+          <w:szCs w:val="28"/>
+        </w:rPr>
+        <w:t> Focuses on the development of user interfaces and user experiences, ensuring the game is accessible and enjoyable for players</w:t>
+      </w:r>
+      <w:r>
+        <w:rPr>
+          <w:rFonts w:ascii="CMU Serif" w:hAnsi="CMU Serif" w:cs="CMU Serif"/>
+          <w:sz w:val="28"/>
+          <w:szCs w:val="28"/>
+        </w:rPr>
+        <w:t xml:space="preserve"> </w:t>
+      </w:r>
+      <w:r>
+        <w:rPr>
+          <w:rFonts w:ascii="CMU Serif" w:hAnsi="CMU Serif" w:cs="CMU Serif"/>
+          <w:sz w:val="28"/>
+          <w:szCs w:val="28"/>
+        </w:rPr>
+        <w:t>(Baker College,2024</w:t>
+      </w:r>
+      <w:r>
+        <w:rPr>
+          <w:rFonts w:ascii="CMU Serif" w:hAnsi="CMU Serif" w:cs="CMU Serif"/>
+          <w:sz w:val="28"/>
+          <w:szCs w:val="28"/>
+        </w:rPr>
+        <w:t>)</w:t>
+      </w:r>
+      <w:r>
+        <w:rPr>
+          <w:rFonts w:cstheme="minorHAnsi"/>
+          <w:sz w:val="20"/>
+          <w:szCs w:val="20"/>
+        </w:rPr>
+        <w:t>.</w:t>
+      </w:r>
+      <w:r>
+        <w:rPr>
+          <w:rFonts w:ascii="CMU Serif" w:hAnsi="CMU Serif" w:cs="CMU Serif"/>
+          <w:b/>
+          <w:bCs/>
+          <w:sz w:val="28"/>
+          <w:szCs w:val="28"/>
+        </w:rPr>
+        <w:t xml:space="preserve"> </w:t>
+      </w:r>
+    </w:p>
+    <w:p>
+      <w:pPr>
+        <w:pStyle w:val="ListParagraph"/>
+        <w:numPr>
+          <w:ilvl w:val="0"/>
+          <w:numId w:val="7"/>
+        </w:numPr>
+        <w:rPr>
+          <w:rFonts w:ascii="CMU Serif" w:hAnsi="CMU Serif" w:cs="CMU Serif"/>
+          <w:b/>
+          <w:bCs/>
+          <w:sz w:val="28"/>
+          <w:szCs w:val="28"/>
+        </w:rPr>
+      </w:pPr>
+      <w:r>
+        <w:rPr>
+          <w:rFonts w:ascii="CMU Serif" w:hAnsi="CMU Serif" w:cs="CMU Serif"/>
+          <w:b/>
+          <w:bCs/>
+          <w:sz w:val="28"/>
+          <w:szCs w:val="28"/>
+        </w:rPr>
+        <w:t>Siyabonga Mgwenya</w:t>
+      </w:r>
+      <w:r>
+        <w:rPr>
+          <w:rFonts w:ascii="CMU Serif" w:hAnsi="CMU Serif" w:cs="CMU Serif"/>
+          <w:b/>
+          <w:bCs/>
+          <w:sz w:val="28"/>
+          <w:szCs w:val="28"/>
+        </w:rPr>
+        <w:t>:</w:t>
+      </w:r>
+      <w:r>
+        <w:rPr>
+          <w:rFonts w:ascii="CMU Serif" w:hAnsi="CMU Serif" w:cs="CMU Serif"/>
+          <w:b/>
+          <w:bCs/>
+          <w:sz w:val="28"/>
+          <w:szCs w:val="28"/>
+        </w:rPr>
+        <w:t xml:space="preserve"> </w:t>
+      </w:r>
+      <w:r>
+        <w:rPr>
+          <w:rFonts w:ascii="CMU Serif" w:hAnsi="CMU Serif" w:cs="CMU Serif"/>
+          <w:sz w:val="28"/>
+          <w:szCs w:val="28"/>
+        </w:rPr>
+        <w:t>Level Designer – Responsible for designing and building game levels, including layout, pacing, and player progression</w:t>
+      </w:r>
+      <w:r>
+        <w:rPr>
+          <w:rFonts w:ascii="CMU Serif" w:hAnsi="CMU Serif" w:cs="CMU Serif"/>
+          <w:sz w:val="28"/>
+          <w:szCs w:val="28"/>
+        </w:rPr>
+        <w:t>.</w:t>
+      </w:r>
+    </w:p>
+    <w:p>
+      <w:pPr>
+        <w:pStyle w:val="ListParagraph"/>
+        <w:rPr>
+          <w:rFonts w:ascii="CMU Serif" w:hAnsi="CMU Serif" w:cs="CMU Serif"/>
+          <w:b/>
+          <w:bCs/>
+          <w:sz w:val="28"/>
+          <w:szCs w:val="28"/>
+        </w:rPr>
+      </w:pPr>
+    </w:p>
+    <w:p>
+      <w:pPr>
+        <w:rPr>
+          <w:rFonts w:ascii="CMU Serif" w:hAnsi="CMU Serif" w:cs="CMU Serif"/>
+          <w:b/>
+          <w:bCs/>
+          <w:sz w:val="28"/>
+          <w:szCs w:val="28"/>
+        </w:rPr>
+      </w:pPr>
+      <w:r>
+        <w:rPr>
+          <w:rFonts w:ascii="CMU Serif" w:hAnsi="CMU Serif" w:cs="CMU Serif"/>
+          <w:b/>
+          <w:bCs/>
+          <w:sz w:val="28"/>
+          <w:szCs w:val="28"/>
+        </w:rPr>
+        <w:t>7</w:t>
       </w:r>
       <w:r>
         <w:rPr>
@@ -1440,7 +2750,6 @@
                 <w:sz w:val="20"/>
                 <w:szCs w:val="20"/>
               </w:rPr>
-              <w:lastRenderedPageBreak/>
               <w:t>Milestone 2: Implement ball’s movement and collision detection</w:t>
             </w:r>
           </w:p>
@@ -1657,6 +2966,7 @@
                 <w:sz w:val="20"/>
                 <w:szCs w:val="20"/>
               </w:rPr>
+              <w:lastRenderedPageBreak/>
               <w:t>Milestone 5: Create scoreboard and timer</w:t>
             </w:r>
           </w:p>
@@ -2087,7 +3397,17 @@
           <w:sz w:val="20"/>
           <w:szCs w:val="20"/>
         </w:rPr>
-        <w:t>6. References</w:t>
+        <w:t>8</w:t>
+      </w:r>
+      <w:r>
+        <w:rPr>
+          <w:rFonts w:cstheme="minorHAnsi"/>
+          <w:b/>
+          <w:bCs/>
+          <w:sz w:val="20"/>
+          <w:szCs w:val="20"/>
+        </w:rPr>
+        <w:t>. References</w:t>
       </w:r>
     </w:p>
     <w:p>
@@ -2142,10 +3462,270 @@
           <w:sz w:val="20"/>
           <w:szCs w:val="20"/>
         </w:rPr>
-        <w:t>, 2024, from https://en.wikipedia.org/w/index.php?title=Brick_Breaker&amp;oldid=1226287109</w:t>
-      </w:r>
+        <w:t>, 2024, from</w:t>
+      </w:r>
+      <w:r>
+        <w:rPr>
+          <w:rFonts w:cstheme="minorHAnsi"/>
+          <w:sz w:val="20"/>
+          <w:szCs w:val="20"/>
+        </w:rPr>
+        <w:t xml:space="preserve"> </w:t>
+      </w:r>
+      <w:hyperlink r:id="rId8" w:history="1">
+        <w:r>
+          <w:rPr>
+            <w:rStyle w:val="Hyperlink"/>
+            <w:rFonts w:cstheme="minorHAnsi"/>
+            <w:sz w:val="20"/>
+            <w:szCs w:val="20"/>
+          </w:rPr>
+          <w:t>https://en.wikipedia.org/w/index.php?title=Brick_Breaker&amp;oldid=1226287109</w:t>
+        </w:r>
+      </w:hyperlink>
     </w:p>
-    <w:p/>
+    <w:p>
+      <w:pPr>
+        <w:numPr>
+          <w:ilvl w:val="0"/>
+          <w:numId w:val="4"/>
+        </w:numPr>
+        <w:rPr>
+          <w:rFonts w:cstheme="minorHAnsi"/>
+          <w:sz w:val="20"/>
+          <w:szCs w:val="20"/>
+        </w:rPr>
+      </w:pPr>
+      <w:r>
+        <w:rPr>
+          <w:rFonts w:cstheme="minorHAnsi"/>
+          <w:sz w:val="20"/>
+          <w:szCs w:val="20"/>
+        </w:rPr>
+        <w:t>Baker College. (2024). </w:t>
+      </w:r>
+      <w:r>
+        <w:rPr>
+          <w:rFonts w:cstheme="minorHAnsi"/>
+          <w:i/>
+          <w:iCs/>
+          <w:sz w:val="20"/>
+          <w:szCs w:val="20"/>
+        </w:rPr>
+        <w:t xml:space="preserve">Game Developer Jobs: Where Can Your Passion for Gaming Take </w:t>
+      </w:r>
+      <w:proofErr w:type="gramStart"/>
+      <w:r>
+        <w:rPr>
+          <w:rFonts w:cstheme="minorHAnsi"/>
+          <w:i/>
+          <w:iCs/>
+          <w:sz w:val="20"/>
+          <w:szCs w:val="20"/>
+        </w:rPr>
+        <w:t>You?</w:t>
+      </w:r>
+      <w:r>
+        <w:rPr>
+          <w:rFonts w:cstheme="minorHAnsi"/>
+          <w:sz w:val="20"/>
+          <w:szCs w:val="20"/>
+        </w:rPr>
+        <w:t>.</w:t>
+      </w:r>
+      <w:proofErr w:type="gramEnd"/>
+      <w:r>
+        <w:rPr>
+          <w:rFonts w:cstheme="minorHAnsi"/>
+          <w:sz w:val="20"/>
+          <w:szCs w:val="20"/>
+        </w:rPr>
+        <w:t xml:space="preserve"> Retrieved from </w:t>
+      </w:r>
+      <w:hyperlink r:id="rId9" w:history="1">
+        <w:r>
+          <w:rPr>
+            <w:rStyle w:val="Hyperlink"/>
+            <w:rFonts w:cstheme="minorHAnsi"/>
+            <w:sz w:val="20"/>
+            <w:szCs w:val="20"/>
+          </w:rPr>
+          <w:t>https://www.baker.edu/about/get-to-know-us/blog/game-developer-jobs-where-can-your-passion-for-gaming-take-you/</w:t>
+        </w:r>
+      </w:hyperlink>
+    </w:p>
+    <w:p>
+      <w:pPr>
+        <w:numPr>
+          <w:ilvl w:val="0"/>
+          <w:numId w:val="4"/>
+        </w:numPr>
+      </w:pPr>
+      <w:proofErr w:type="spellStart"/>
+      <w:r>
+        <w:rPr>
+          <w:rFonts w:cstheme="minorHAnsi"/>
+          <w:sz w:val="20"/>
+          <w:szCs w:val="20"/>
+        </w:rPr>
+        <w:t>Vypirailenko</w:t>
+      </w:r>
+      <w:proofErr w:type="spellEnd"/>
+      <w:r>
+        <w:rPr>
+          <w:rFonts w:cstheme="minorHAnsi"/>
+          <w:sz w:val="20"/>
+          <w:szCs w:val="20"/>
+        </w:rPr>
+        <w:t>, A. (2023). </w:t>
+      </w:r>
+      <w:r>
+        <w:rPr>
+          <w:rFonts w:cstheme="minorHAnsi"/>
+          <w:i/>
+          <w:iCs/>
+          <w:sz w:val="20"/>
+          <w:szCs w:val="20"/>
+        </w:rPr>
+        <w:t xml:space="preserve">Java Game Programming </w:t>
+      </w:r>
+      <w:proofErr w:type="gramStart"/>
+      <w:r>
+        <w:rPr>
+          <w:rFonts w:cstheme="minorHAnsi"/>
+          <w:i/>
+          <w:iCs/>
+          <w:sz w:val="20"/>
+          <w:szCs w:val="20"/>
+        </w:rPr>
+        <w:t>For</w:t>
+      </w:r>
+      <w:proofErr w:type="gramEnd"/>
+      <w:r>
+        <w:rPr>
+          <w:rFonts w:cstheme="minorHAnsi"/>
+          <w:i/>
+          <w:iCs/>
+          <w:sz w:val="20"/>
+          <w:szCs w:val="20"/>
+        </w:rPr>
+        <w:t xml:space="preserve"> Beginners: Where to Start</w:t>
+      </w:r>
+      <w:r>
+        <w:rPr>
+          <w:rFonts w:cstheme="minorHAnsi"/>
+          <w:sz w:val="20"/>
+          <w:szCs w:val="20"/>
+        </w:rPr>
+        <w:t xml:space="preserve">. </w:t>
+      </w:r>
+      <w:proofErr w:type="spellStart"/>
+      <w:r>
+        <w:rPr>
+          <w:rFonts w:cstheme="minorHAnsi"/>
+          <w:sz w:val="20"/>
+          <w:szCs w:val="20"/>
+        </w:rPr>
+        <w:t>CodeGym</w:t>
+      </w:r>
+      <w:proofErr w:type="spellEnd"/>
+      <w:r>
+        <w:rPr>
+          <w:rFonts w:cstheme="minorHAnsi"/>
+          <w:sz w:val="20"/>
+          <w:szCs w:val="20"/>
+        </w:rPr>
+        <w:t xml:space="preserve">. Retrieved from </w:t>
+      </w:r>
+      <w:hyperlink r:id="rId10" w:history="1">
+        <w:r>
+          <w:rPr>
+            <w:rStyle w:val="Hyperlink"/>
+            <w:rFonts w:cstheme="minorHAnsi"/>
+            <w:sz w:val="20"/>
+            <w:szCs w:val="20"/>
+          </w:rPr>
+          <w:t>https://codegym.cc/groups/posts/182-java-game-programming-for-beginners-where-to-start</w:t>
+        </w:r>
+      </w:hyperlink>
+    </w:p>
+    <w:p>
+      <w:pPr>
+        <w:numPr>
+          <w:ilvl w:val="0"/>
+          <w:numId w:val="4"/>
+        </w:numPr>
+      </w:pPr>
+      <w:proofErr w:type="spellStart"/>
+      <w:r>
+        <w:t>Selawsky</w:t>
+      </w:r>
+      <w:proofErr w:type="spellEnd"/>
+      <w:r>
+        <w:t>, J. (2019). </w:t>
+      </w:r>
+      <w:r>
+        <w:rPr>
+          <w:i/>
+          <w:iCs/>
+        </w:rPr>
+        <w:t>The Secrets to Learning Java Game Development with Beginner Coding Skills</w:t>
+      </w:r>
+      <w:r>
+        <w:t>. Level Up Coding. Retrieved from</w:t>
+      </w:r>
+      <w:r>
+        <w:t xml:space="preserve"> </w:t>
+      </w:r>
+      <w:hyperlink r:id="rId11" w:history="1">
+        <w:r>
+          <w:rPr>
+            <w:rStyle w:val="Hyperlink"/>
+          </w:rPr>
+          <w:t>https://levelup.gitconnected.com/the-secrets-to-learning-java-game-development-with-beginner-coding-skills-e5341eca74f8</w:t>
+        </w:r>
+      </w:hyperlink>
+    </w:p>
+    <w:p>
+      <w:pPr>
+        <w:numPr>
+          <w:ilvl w:val="0"/>
+          <w:numId w:val="4"/>
+        </w:numPr>
+      </w:pPr>
+      <w:r>
+        <w:t>Bello, A. (2024). </w:t>
+      </w:r>
+      <w:r>
+        <w:rPr>
+          <w:i/>
+          <w:iCs/>
+        </w:rPr>
+        <w:t>Game Development with Java: A Comprehensive Guide</w:t>
+      </w:r>
+      <w:r>
+        <w:t xml:space="preserve">. </w:t>
+      </w:r>
+      <w:proofErr w:type="spellStart"/>
+      <w:r>
+        <w:t>AmorServ</w:t>
+      </w:r>
+      <w:proofErr w:type="spellEnd"/>
+      <w:r>
+        <w:t>. Retrieved from</w:t>
+      </w:r>
+      <w:r>
+        <w:t xml:space="preserve"> </w:t>
+      </w:r>
+      <w:hyperlink r:id="rId12" w:history="1">
+        <w:r>
+          <w:rPr>
+            <w:rStyle w:val="Hyperlink"/>
+          </w:rPr>
+          <w:t>https://amorserv.com/insights/game-development-with-java-a-comprehensive-guide</w:t>
+        </w:r>
+      </w:hyperlink>
+    </w:p>
     <w:sectPr>
       <w:pgSz w:w="11906" w:h="16838"/>
       <w:pgMar w:top="1440" w:right="1440" w:bottom="1440" w:left="1440" w:header="708" w:footer="708" w:gutter="0"/>
@@ -2308,6 +3888,232 @@
     </w:lvl>
   </w:abstractNum>
   <w:abstractNum w:abstractNumId="1" w15:restartNumberingAfterBreak="0">
+    <w:nsid w:val="23790EDF"/>
+    <w:multiLevelType w:val="hybridMultilevel"/>
+    <w:tmpl w:val="7B781E4E"/>
+    <w:lvl w:ilvl="0" w:tplc="1C090001">
+      <w:start w:val="1"/>
+      <w:numFmt w:val="bullet"/>
+      <w:lvlText w:val=""/>
+      <w:lvlJc w:val="left"/>
+      <w:pPr>
+        <w:ind w:left="720" w:hanging="360"/>
+      </w:pPr>
+      <w:rPr>
+        <w:rFonts w:ascii="Symbol" w:hAnsi="Symbol" w:hint="default"/>
+      </w:rPr>
+    </w:lvl>
+    <w:lvl w:ilvl="1" w:tplc="1C090003" w:tentative="1">
+      <w:start w:val="1"/>
+      <w:numFmt w:val="bullet"/>
+      <w:lvlText w:val="o"/>
+      <w:lvlJc w:val="left"/>
+      <w:pPr>
+        <w:ind w:left="1440" w:hanging="360"/>
+      </w:pPr>
+      <w:rPr>
+        <w:rFonts w:ascii="Courier New" w:hAnsi="Courier New" w:cs="Courier New" w:hint="default"/>
+      </w:rPr>
+    </w:lvl>
+    <w:lvl w:ilvl="2" w:tplc="1C090005" w:tentative="1">
+      <w:start w:val="1"/>
+      <w:numFmt w:val="bullet"/>
+      <w:lvlText w:val=""/>
+      <w:lvlJc w:val="left"/>
+      <w:pPr>
+        <w:ind w:left="2160" w:hanging="360"/>
+      </w:pPr>
+      <w:rPr>
+        <w:rFonts w:ascii="Wingdings" w:hAnsi="Wingdings" w:hint="default"/>
+      </w:rPr>
+    </w:lvl>
+    <w:lvl w:ilvl="3" w:tplc="1C090001" w:tentative="1">
+      <w:start w:val="1"/>
+      <w:numFmt w:val="bullet"/>
+      <w:lvlText w:val=""/>
+      <w:lvlJc w:val="left"/>
+      <w:pPr>
+        <w:ind w:left="2880" w:hanging="360"/>
+      </w:pPr>
+      <w:rPr>
+        <w:rFonts w:ascii="Symbol" w:hAnsi="Symbol" w:hint="default"/>
+      </w:rPr>
+    </w:lvl>
+    <w:lvl w:ilvl="4" w:tplc="1C090003" w:tentative="1">
+      <w:start w:val="1"/>
+      <w:numFmt w:val="bullet"/>
+      <w:lvlText w:val="o"/>
+      <w:lvlJc w:val="left"/>
+      <w:pPr>
+        <w:ind w:left="3600" w:hanging="360"/>
+      </w:pPr>
+      <w:rPr>
+        <w:rFonts w:ascii="Courier New" w:hAnsi="Courier New" w:cs="Courier New" w:hint="default"/>
+      </w:rPr>
+    </w:lvl>
+    <w:lvl w:ilvl="5" w:tplc="1C090005" w:tentative="1">
+      <w:start w:val="1"/>
+      <w:numFmt w:val="bullet"/>
+      <w:lvlText w:val=""/>
+      <w:lvlJc w:val="left"/>
+      <w:pPr>
+        <w:ind w:left="4320" w:hanging="360"/>
+      </w:pPr>
+      <w:rPr>
+        <w:rFonts w:ascii="Wingdings" w:hAnsi="Wingdings" w:hint="default"/>
+      </w:rPr>
+    </w:lvl>
+    <w:lvl w:ilvl="6" w:tplc="1C090001" w:tentative="1">
+      <w:start w:val="1"/>
+      <w:numFmt w:val="bullet"/>
+      <w:lvlText w:val=""/>
+      <w:lvlJc w:val="left"/>
+      <w:pPr>
+        <w:ind w:left="5040" w:hanging="360"/>
+      </w:pPr>
+      <w:rPr>
+        <w:rFonts w:ascii="Symbol" w:hAnsi="Symbol" w:hint="default"/>
+      </w:rPr>
+    </w:lvl>
+    <w:lvl w:ilvl="7" w:tplc="1C090003" w:tentative="1">
+      <w:start w:val="1"/>
+      <w:numFmt w:val="bullet"/>
+      <w:lvlText w:val="o"/>
+      <w:lvlJc w:val="left"/>
+      <w:pPr>
+        <w:ind w:left="5760" w:hanging="360"/>
+      </w:pPr>
+      <w:rPr>
+        <w:rFonts w:ascii="Courier New" w:hAnsi="Courier New" w:cs="Courier New" w:hint="default"/>
+      </w:rPr>
+    </w:lvl>
+    <w:lvl w:ilvl="8" w:tplc="1C090005" w:tentative="1">
+      <w:start w:val="1"/>
+      <w:numFmt w:val="bullet"/>
+      <w:lvlText w:val=""/>
+      <w:lvlJc w:val="left"/>
+      <w:pPr>
+        <w:ind w:left="6480" w:hanging="360"/>
+      </w:pPr>
+      <w:rPr>
+        <w:rFonts w:ascii="Wingdings" w:hAnsi="Wingdings" w:hint="default"/>
+      </w:rPr>
+    </w:lvl>
+  </w:abstractNum>
+  <w:abstractNum w:abstractNumId="2" w15:restartNumberingAfterBreak="0">
+    <w:nsid w:val="2E605C9E"/>
+    <w:multiLevelType w:val="hybridMultilevel"/>
+    <w:tmpl w:val="B514793C"/>
+    <w:lvl w:ilvl="0" w:tplc="1C090001">
+      <w:start w:val="1"/>
+      <w:numFmt w:val="bullet"/>
+      <w:lvlText w:val=""/>
+      <w:lvlJc w:val="left"/>
+      <w:pPr>
+        <w:ind w:left="1440" w:hanging="360"/>
+      </w:pPr>
+      <w:rPr>
+        <w:rFonts w:ascii="Symbol" w:hAnsi="Symbol" w:hint="default"/>
+      </w:rPr>
+    </w:lvl>
+    <w:lvl w:ilvl="1" w:tplc="1C090003" w:tentative="1">
+      <w:start w:val="1"/>
+      <w:numFmt w:val="bullet"/>
+      <w:lvlText w:val="o"/>
+      <w:lvlJc w:val="left"/>
+      <w:pPr>
+        <w:ind w:left="2160" w:hanging="360"/>
+      </w:pPr>
+      <w:rPr>
+        <w:rFonts w:ascii="Courier New" w:hAnsi="Courier New" w:cs="Courier New" w:hint="default"/>
+      </w:rPr>
+    </w:lvl>
+    <w:lvl w:ilvl="2" w:tplc="1C090005" w:tentative="1">
+      <w:start w:val="1"/>
+      <w:numFmt w:val="bullet"/>
+      <w:lvlText w:val=""/>
+      <w:lvlJc w:val="left"/>
+      <w:pPr>
+        <w:ind w:left="2880" w:hanging="360"/>
+      </w:pPr>
+      <w:rPr>
+        <w:rFonts w:ascii="Wingdings" w:hAnsi="Wingdings" w:hint="default"/>
+      </w:rPr>
+    </w:lvl>
+    <w:lvl w:ilvl="3" w:tplc="1C090001" w:tentative="1">
+      <w:start w:val="1"/>
+      <w:numFmt w:val="bullet"/>
+      <w:lvlText w:val=""/>
+      <w:lvlJc w:val="left"/>
+      <w:pPr>
+        <w:ind w:left="3600" w:hanging="360"/>
+      </w:pPr>
+      <w:rPr>
+        <w:rFonts w:ascii="Symbol" w:hAnsi="Symbol" w:hint="default"/>
+      </w:rPr>
+    </w:lvl>
+    <w:lvl w:ilvl="4" w:tplc="1C090003" w:tentative="1">
+      <w:start w:val="1"/>
+      <w:numFmt w:val="bullet"/>
+      <w:lvlText w:val="o"/>
+      <w:lvlJc w:val="left"/>
+      <w:pPr>
+        <w:ind w:left="4320" w:hanging="360"/>
+      </w:pPr>
+      <w:rPr>
+        <w:rFonts w:ascii="Courier New" w:hAnsi="Courier New" w:cs="Courier New" w:hint="default"/>
+      </w:rPr>
+    </w:lvl>
+    <w:lvl w:ilvl="5" w:tplc="1C090005" w:tentative="1">
+      <w:start w:val="1"/>
+      <w:numFmt w:val="bullet"/>
+      <w:lvlText w:val=""/>
+      <w:lvlJc w:val="left"/>
+      <w:pPr>
+        <w:ind w:left="5040" w:hanging="360"/>
+      </w:pPr>
+      <w:rPr>
+        <w:rFonts w:ascii="Wingdings" w:hAnsi="Wingdings" w:hint="default"/>
+      </w:rPr>
+    </w:lvl>
+    <w:lvl w:ilvl="6" w:tplc="1C090001" w:tentative="1">
+      <w:start w:val="1"/>
+      <w:numFmt w:val="bullet"/>
+      <w:lvlText w:val=""/>
+      <w:lvlJc w:val="left"/>
+      <w:pPr>
+        <w:ind w:left="5760" w:hanging="360"/>
+      </w:pPr>
+      <w:rPr>
+        <w:rFonts w:ascii="Symbol" w:hAnsi="Symbol" w:hint="default"/>
+      </w:rPr>
+    </w:lvl>
+    <w:lvl w:ilvl="7" w:tplc="1C090003" w:tentative="1">
+      <w:start w:val="1"/>
+      <w:numFmt w:val="bullet"/>
+      <w:lvlText w:val="o"/>
+      <w:lvlJc w:val="left"/>
+      <w:pPr>
+        <w:ind w:left="6480" w:hanging="360"/>
+      </w:pPr>
+      <w:rPr>
+        <w:rFonts w:ascii="Courier New" w:hAnsi="Courier New" w:cs="Courier New" w:hint="default"/>
+      </w:rPr>
+    </w:lvl>
+    <w:lvl w:ilvl="8" w:tplc="1C090005" w:tentative="1">
+      <w:start w:val="1"/>
+      <w:numFmt w:val="bullet"/>
+      <w:lvlText w:val=""/>
+      <w:lvlJc w:val="left"/>
+      <w:pPr>
+        <w:ind w:left="7200" w:hanging="360"/>
+      </w:pPr>
+      <w:rPr>
+        <w:rFonts w:ascii="Wingdings" w:hAnsi="Wingdings" w:hint="default"/>
+      </w:rPr>
+    </w:lvl>
+  </w:abstractNum>
+  <w:abstractNum w:abstractNumId="3" w15:restartNumberingAfterBreak="0">
     <w:nsid w:val="48900F03"/>
     <w:multiLevelType w:val="multilevel"/>
     <w:tmpl w:val="312CB076"/>
@@ -2456,7 +4262,7 @@
       </w:rPr>
     </w:lvl>
   </w:abstractNum>
-  <w:abstractNum w:abstractNumId="2" w15:restartNumberingAfterBreak="0">
+  <w:abstractNum w:abstractNumId="4" w15:restartNumberingAfterBreak="0">
     <w:nsid w:val="64C070CB"/>
     <w:multiLevelType w:val="multilevel"/>
     <w:tmpl w:val="E96C7CBA"/>
@@ -2605,7 +4411,7 @@
       </w:rPr>
     </w:lvl>
   </w:abstractNum>
-  <w:abstractNum w:abstractNumId="3" w15:restartNumberingAfterBreak="0">
+  <w:abstractNum w:abstractNumId="5" w15:restartNumberingAfterBreak="0">
     <w:nsid w:val="6FDE5B12"/>
     <w:multiLevelType w:val="multilevel"/>
     <w:tmpl w:val="23CEE32C"/>
@@ -2754,7 +4560,7 @@
       </w:rPr>
     </w:lvl>
   </w:abstractNum>
-  <w:abstractNum w:abstractNumId="4" w15:restartNumberingAfterBreak="0">
+  <w:abstractNum w:abstractNumId="6" w15:restartNumberingAfterBreak="0">
     <w:nsid w:val="7C7A25B5"/>
     <w:multiLevelType w:val="multilevel"/>
     <w:tmpl w:val="852A14F6"/>
@@ -2904,19 +4710,25 @@
     </w:lvl>
   </w:abstractNum>
   <w:num w:numId="1" w16cid:durableId="1015688473">
-    <w:abstractNumId w:val="2"/>
+    <w:abstractNumId w:val="4"/>
   </w:num>
   <w:num w:numId="2" w16cid:durableId="657804466">
-    <w:abstractNumId w:val="1"/>
+    <w:abstractNumId w:val="3"/>
   </w:num>
   <w:num w:numId="3" w16cid:durableId="1516535229">
-    <w:abstractNumId w:val="3"/>
+    <w:abstractNumId w:val="5"/>
   </w:num>
   <w:num w:numId="4" w16cid:durableId="1271662194">
-    <w:abstractNumId w:val="4"/>
+    <w:abstractNumId w:val="6"/>
   </w:num>
   <w:num w:numId="5" w16cid:durableId="198125559">
     <w:abstractNumId w:val="0"/>
+  </w:num>
+  <w:num w:numId="6" w16cid:durableId="871115005">
+    <w:abstractNumId w:val="2"/>
+  </w:num>
+  <w:num w:numId="7" w16cid:durableId="1142963334">
+    <w:abstractNumId w:val="1"/>
   </w:num>
 </w:numbering>
 </file>
@@ -3371,6 +5183,17 @@
       <w:shd w:val="clear" w:color="auto" w:fill="E1DFDD"/>
     </w:rPr>
   </w:style>
+  <w:style w:type="paragraph" w:styleId="ListParagraph">
+    <w:name w:val="List Paragraph"/>
+    <w:basedOn w:val="Normal"/>
+    <w:uiPriority w:val="34"/>
+    <w:qFormat/>
+    <w:rsid w:val="00994C54"/>
+    <w:pPr>
+      <w:ind w:left="720"/>
+      <w:contextualSpacing/>
+    </w:pPr>
+  </w:style>
 </w:styles>
 </file>
 

</xml_diff>

<commit_message>
Final draft of the project proposal
</commit_message>
<xml_diff>
--- a/Project Proposal Brick Breaker Matrix v1.10.docx
+++ b/Project Proposal Brick Breaker Matrix v1.10.docx
@@ -1074,23 +1074,7 @@
           <w:sz w:val="28"/>
           <w:szCs w:val="28"/>
         </w:rPr>
-        <w:t>(</w:t>
-      </w:r>
-      <w:r>
-        <w:rPr>
-          <w:rFonts w:ascii="CMU Serif" w:hAnsi="CMU Serif" w:cs="CMU Serif"/>
-          <w:sz w:val="28"/>
-          <w:szCs w:val="28"/>
-        </w:rPr>
-        <w:t>Bello, 2024</w:t>
-      </w:r>
-      <w:r>
-        <w:rPr>
-          <w:rFonts w:ascii="CMU Serif" w:hAnsi="CMU Serif" w:cs="CMU Serif"/>
-          <w:sz w:val="28"/>
-          <w:szCs w:val="28"/>
-        </w:rPr>
-        <w:t>)</w:t>
+        <w:t>(Bello, 2024)</w:t>
       </w:r>
       <w:r>
         <w:rPr>
@@ -1365,15 +1349,7 @@
           <w:sz w:val="20"/>
           <w:szCs w:val="20"/>
         </w:rPr>
-        <w:t xml:space="preserve"> </w:t>
-      </w:r>
-      <w:r>
-        <w:rPr>
-          <w:rFonts w:cstheme="minorHAnsi"/>
-          <w:sz w:val="20"/>
-          <w:szCs w:val="20"/>
-        </w:rPr>
-        <w:t xml:space="preserve"> </w:t>
+        <w:t xml:space="preserve">  </w:t>
       </w:r>
       <w:r>
         <w:rPr>
@@ -1541,16 +1517,14 @@
         </w:rPr>
         <w:t xml:space="preserve">link to our </w:t>
       </w:r>
-      <w:proofErr w:type="spellStart"/>
-      <w:r>
-        <w:rPr>
-          <w:rFonts w:ascii="CMU Serif" w:hAnsi="CMU Serif" w:cs="CMU Serif"/>
-          <w:sz w:val="28"/>
-          <w:szCs w:val="28"/>
-        </w:rPr>
-        <w:t>github</w:t>
-      </w:r>
-      <w:proofErr w:type="spellEnd"/>
+      <w:r>
+        <w:rPr>
+          <w:rFonts w:ascii="CMU Serif" w:hAnsi="CMU Serif" w:cs="CMU Serif"/>
+          <w:sz w:val="28"/>
+          <w:szCs w:val="28"/>
+        </w:rPr>
+        <w:t>GitHub</w:t>
+      </w:r>
       <w:r>
         <w:rPr>
           <w:rFonts w:ascii="CMU Serif" w:hAnsi="CMU Serif" w:cs="CMU Serif"/>
@@ -1936,31 +1910,7 @@
           <w:sz w:val="28"/>
           <w:szCs w:val="28"/>
         </w:rPr>
-        <w:t>(</w:t>
-      </w:r>
-      <w:r>
-        <w:rPr>
-          <w:rFonts w:ascii="CMU Serif" w:hAnsi="CMU Serif" w:cs="CMU Serif"/>
-          <w:sz w:val="28"/>
-          <w:szCs w:val="28"/>
-        </w:rPr>
-        <w:t>Baker College</w:t>
-      </w:r>
-      <w:r>
-        <w:rPr>
-          <w:rFonts w:ascii="CMU Serif" w:hAnsi="CMU Serif" w:cs="CMU Serif"/>
-          <w:sz w:val="28"/>
-          <w:szCs w:val="28"/>
-        </w:rPr>
-        <w:t>,</w:t>
-      </w:r>
-      <w:r>
-        <w:rPr>
-          <w:rFonts w:ascii="CMU Serif" w:hAnsi="CMU Serif" w:cs="CMU Serif"/>
-          <w:sz w:val="28"/>
-          <w:szCs w:val="28"/>
-        </w:rPr>
-        <w:t>2024</w:t>
+        <w:t>(Baker College,2024</w:t>
       </w:r>
       <w:r>
         <w:rPr>
@@ -2059,23 +2009,7 @@
           <w:sz w:val="28"/>
           <w:szCs w:val="28"/>
         </w:rPr>
-        <w:t xml:space="preserve"> (</w:t>
-      </w:r>
-      <w:r>
-        <w:rPr>
-          <w:rFonts w:ascii="CMU Serif" w:hAnsi="CMU Serif" w:cs="CMU Serif"/>
-          <w:sz w:val="28"/>
-          <w:szCs w:val="28"/>
-        </w:rPr>
-        <w:t>Baker College,2024</w:t>
-      </w:r>
-      <w:r>
-        <w:rPr>
-          <w:rFonts w:ascii="CMU Serif" w:hAnsi="CMU Serif" w:cs="CMU Serif"/>
-          <w:sz w:val="28"/>
-          <w:szCs w:val="28"/>
-        </w:rPr>
-        <w:t>)</w:t>
+        <w:t xml:space="preserve"> (Baker College,2024)</w:t>
       </w:r>
       <w:r>
         <w:rPr>
@@ -2153,15 +2087,7 @@
           <w:sz w:val="28"/>
           <w:szCs w:val="28"/>
         </w:rPr>
-        <w:t>(Baker College,2024</w:t>
-      </w:r>
-      <w:r>
-        <w:rPr>
-          <w:rFonts w:ascii="CMU Serif" w:hAnsi="CMU Serif" w:cs="CMU Serif"/>
-          <w:sz w:val="28"/>
-          <w:szCs w:val="28"/>
-        </w:rPr>
-        <w:t>)</w:t>
+        <w:t>(Baker College,2024)</w:t>
       </w:r>
       <w:r>
         <w:rPr>
@@ -2245,15 +2171,7 @@
           <w:sz w:val="28"/>
           <w:szCs w:val="28"/>
         </w:rPr>
-        <w:t>–</w:t>
-      </w:r>
-      <w:r>
-        <w:rPr>
-          <w:rFonts w:ascii="CMU Serif" w:hAnsi="CMU Serif" w:cs="CMU Serif"/>
-          <w:sz w:val="28"/>
-          <w:szCs w:val="28"/>
-        </w:rPr>
-        <w:t> Focuses on the development of user interfaces and user experiences, ensuring the game is accessible and enjoyable for players</w:t>
+        <w:t>– Focuses on the development of user interfaces and user experiences, ensuring the game is accessible and enjoyable for players</w:t>
       </w:r>
       <w:r>
         <w:rPr>
@@ -2269,15 +2187,7 @@
           <w:sz w:val="28"/>
           <w:szCs w:val="28"/>
         </w:rPr>
-        <w:t>(Baker College,2024</w:t>
-      </w:r>
-      <w:r>
-        <w:rPr>
-          <w:rFonts w:ascii="CMU Serif" w:hAnsi="CMU Serif" w:cs="CMU Serif"/>
-          <w:sz w:val="28"/>
-          <w:szCs w:val="28"/>
-        </w:rPr>
-        <w:t>)</w:t>
+        <w:t>(Baker College,2024)</w:t>
       </w:r>
       <w:r>
         <w:rPr>
@@ -2350,6 +2260,22 @@
           <w:szCs w:val="28"/>
         </w:rPr>
         <w:t>Level Designer – Responsible for designing and building game levels, including layout, pacing, and player progression</w:t>
+      </w:r>
+      <w:r>
+        <w:rPr>
+          <w:rFonts w:ascii="CMU Serif" w:hAnsi="CMU Serif" w:cs="CMU Serif"/>
+          <w:sz w:val="28"/>
+          <w:szCs w:val="28"/>
+        </w:rPr>
+        <w:t xml:space="preserve"> </w:t>
+      </w:r>
+      <w:r>
+        <w:rPr>
+          <w:rFonts w:ascii="CMU Serif" w:hAnsi="CMU Serif" w:cs="CMU Serif"/>
+          <w:sz w:val="28"/>
+          <w:szCs w:val="28"/>
+        </w:rPr>
+        <w:t>(Baker College,2024)</w:t>
       </w:r>
       <w:r>
         <w:rPr>
@@ -3430,16 +3356,14 @@
         </w:rPr>
         <w:t xml:space="preserve">Wikipedia contributors. (2024, May 29). Brick Breaker. In Wikipedia, The Free </w:t>
       </w:r>
-      <w:proofErr w:type="spellStart"/>
       <w:r>
         <w:rPr>
           <w:rFonts w:cstheme="minorHAnsi"/>
           <w:sz w:val="20"/>
           <w:szCs w:val="20"/>
         </w:rPr>
-        <w:t>Encyclopedia</w:t>
-      </w:r>
-      <w:proofErr w:type="spellEnd"/>
+        <w:t>Encyclopaedia</w:t>
+      </w:r>
       <w:r>
         <w:rPr>
           <w:rFonts w:cstheme="minorHAnsi"/>
@@ -3528,6 +3452,8 @@
       <w:r>
         <w:rPr>
           <w:rFonts w:cstheme="minorHAnsi"/>
+          <w:i/>
+          <w:iCs/>
           <w:sz w:val="20"/>
           <w:szCs w:val="20"/>
         </w:rPr>
@@ -5137,6 +5063,7 @@
   <w:style w:type="character" w:default="1" w:styleId="DefaultParagraphFont">
     <w:name w:val="Default Paragraph Font"/>
     <w:uiPriority w:val="1"/>
+    <w:semiHidden/>
     <w:unhideWhenUsed/>
   </w:style>
   <w:style w:type="table" w:default="1" w:styleId="TableNormal">
@@ -5193,6 +5120,18 @@
       <w:ind w:left="720"/>
       <w:contextualSpacing/>
     </w:pPr>
+  </w:style>
+  <w:style w:type="character" w:styleId="FollowedHyperlink">
+    <w:name w:val="FollowedHyperlink"/>
+    <w:basedOn w:val="DefaultParagraphFont"/>
+    <w:uiPriority w:val="99"/>
+    <w:semiHidden/>
+    <w:unhideWhenUsed/>
+    <w:rsid w:val="00E859C7"/>
+    <w:rPr>
+      <w:color w:val="954F72" w:themeColor="followedHyperlink"/>
+      <w:u w:val="single"/>
+    </w:rPr>
   </w:style>
 </w:styles>
 </file>

</xml_diff>

<commit_message>
Final draft of the project proposal approved for submission by our mentor
</commit_message>
<xml_diff>
--- a/Project Proposal Brick Breaker Matrix v1.10.docx
+++ b/Project Proposal Brick Breaker Matrix v1.10.docx
@@ -544,7 +544,23 @@
           <w:sz w:val="28"/>
           <w:szCs w:val="28"/>
         </w:rPr>
-        <w:t xml:space="preserve">, the game’s setting will be different from </w:t>
+        <w:t xml:space="preserve">, the game’s setting </w:t>
+      </w:r>
+      <w:r>
+        <w:rPr>
+          <w:rFonts w:ascii="CMU Serif" w:hAnsi="CMU Serif" w:cs="CMU Serif"/>
+          <w:sz w:val="28"/>
+          <w:szCs w:val="28"/>
+        </w:rPr>
+        <w:t xml:space="preserve">and the sprites we will use, </w:t>
+      </w:r>
+      <w:r>
+        <w:rPr>
+          <w:rFonts w:ascii="CMU Serif" w:hAnsi="CMU Serif" w:cs="CMU Serif"/>
+          <w:sz w:val="28"/>
+          <w:szCs w:val="28"/>
+        </w:rPr>
+        <w:t xml:space="preserve">will be different from </w:t>
       </w:r>
       <w:r>
         <w:rPr>
@@ -581,24 +597,45 @@
           <w:sz w:val="28"/>
           <w:szCs w:val="28"/>
         </w:rPr>
-        <w:t>4. Approach</w:t>
+        <w:br w:type="page"/>
       </w:r>
     </w:p>
     <w:p>
       <w:pPr>
         <w:rPr>
           <w:rFonts w:ascii="CMU Serif" w:hAnsi="CMU Serif" w:cs="CMU Serif"/>
-          <w:sz w:val="28"/>
-          <w:szCs w:val="28"/>
-        </w:rPr>
-      </w:pPr>
-      <w:r>
-        <w:rPr>
-          <w:rFonts w:ascii="CMU Serif" w:hAnsi="CMU Serif" w:cs="CMU Serif"/>
+          <w:b/>
+          <w:bCs/>
+          <w:sz w:val="28"/>
+          <w:szCs w:val="28"/>
+        </w:rPr>
+      </w:pPr>
+      <w:r>
+        <w:rPr>
+          <w:rFonts w:ascii="CMU Serif" w:hAnsi="CMU Serif" w:cs="CMU Serif"/>
+          <w:b/>
+          <w:bCs/>
           <w:sz w:val="28"/>
           <w:szCs w:val="28"/>
         </w:rPr>
         <w:lastRenderedPageBreak/>
+        <w:t>4. Approach</w:t>
+      </w:r>
+    </w:p>
+    <w:p>
+      <w:pPr>
+        <w:rPr>
+          <w:rFonts w:ascii="CMU Serif" w:hAnsi="CMU Serif" w:cs="CMU Serif"/>
+          <w:sz w:val="28"/>
+          <w:szCs w:val="28"/>
+        </w:rPr>
+      </w:pPr>
+      <w:r>
+        <w:rPr>
+          <w:rFonts w:ascii="CMU Serif" w:hAnsi="CMU Serif" w:cs="CMU Serif"/>
+          <w:sz w:val="28"/>
+          <w:szCs w:val="28"/>
+        </w:rPr>
         <w:t>This project aims to implement a Brick Breaker game in Java with the following milestones:</w:t>
       </w:r>
     </w:p>
@@ -1017,6 +1054,28 @@
           <w:sz w:val="28"/>
           <w:szCs w:val="28"/>
         </w:rPr>
+        <w:br w:type="page"/>
+      </w:r>
+    </w:p>
+    <w:p>
+      <w:pPr>
+        <w:rPr>
+          <w:rFonts w:ascii="CMU Serif" w:hAnsi="CMU Serif" w:cs="CMU Serif"/>
+          <w:b/>
+          <w:bCs/>
+          <w:sz w:val="28"/>
+          <w:szCs w:val="28"/>
+        </w:rPr>
+      </w:pPr>
+      <w:r>
+        <w:rPr>
+          <w:rFonts w:ascii="CMU Serif" w:hAnsi="CMU Serif" w:cs="CMU Serif"/>
+          <w:b/>
+          <w:bCs/>
+          <w:sz w:val="28"/>
+          <w:szCs w:val="28"/>
+        </w:rPr>
+        <w:lastRenderedPageBreak/>
         <w:t>5. Technologies and Concepts</w:t>
       </w:r>
     </w:p>
@@ -1106,16 +1165,7 @@
           <w:sz w:val="28"/>
           <w:szCs w:val="28"/>
         </w:rPr>
-        <w:t xml:space="preserve"> </w:t>
-      </w:r>
-      <w:r>
-        <w:rPr>
-          <w:rFonts w:ascii="CMU Serif" w:hAnsi="CMU Serif" w:cs="CMU Serif"/>
-          <w:sz w:val="28"/>
-          <w:szCs w:val="28"/>
-        </w:rPr>
-        <w:lastRenderedPageBreak/>
-        <w:t>implement the game. Classes and interfaces will be used to represent game entities and their interactions.</w:t>
+        <w:t xml:space="preserve"> implement the game. Classes and interfaces will be used to represent game entities and their interactions.</w:t>
       </w:r>
     </w:p>
     <w:p>
@@ -1388,7 +1438,97 @@
           <w:sz w:val="28"/>
           <w:szCs w:val="28"/>
         </w:rPr>
-        <w:t>: We will use I/O streams to handle file operations, such as saving and loading game states.</w:t>
+        <w:t xml:space="preserve">: </w:t>
+      </w:r>
+      <w:r>
+        <w:rPr>
+          <w:rFonts w:ascii="CMU Serif" w:hAnsi="CMU Serif" w:cs="CMU Serif"/>
+          <w:sz w:val="28"/>
+          <w:szCs w:val="28"/>
+        </w:rPr>
+        <w:t>Java performs Input and Output operations via Streams. A stream seems to be a continuous flow of data</w:t>
+      </w:r>
+      <w:r>
+        <w:rPr>
+          <w:rFonts w:ascii="CMU Serif" w:hAnsi="CMU Serif" w:cs="CMU Serif"/>
+          <w:sz w:val="28"/>
+          <w:szCs w:val="28"/>
+        </w:rPr>
+        <w:t xml:space="preserve"> </w:t>
+      </w:r>
+      <w:r>
+        <w:rPr>
+          <w:rFonts w:ascii="CMU Serif" w:hAnsi="CMU Serif" w:cs="CMU Serif"/>
+          <w:sz w:val="28"/>
+          <w:szCs w:val="28"/>
+        </w:rPr>
+        <w:t>(</w:t>
+      </w:r>
+      <w:proofErr w:type="spellStart"/>
+      <w:r>
+        <w:rPr>
+          <w:rFonts w:ascii="CMU Serif" w:hAnsi="CMU Serif" w:cs="CMU Serif"/>
+          <w:sz w:val="28"/>
+          <w:szCs w:val="28"/>
+        </w:rPr>
+        <w:t>Vypirailenko</w:t>
+      </w:r>
+      <w:proofErr w:type="spellEnd"/>
+      <w:r>
+        <w:rPr>
+          <w:rFonts w:ascii="CMU Serif" w:hAnsi="CMU Serif" w:cs="CMU Serif"/>
+          <w:sz w:val="28"/>
+          <w:szCs w:val="28"/>
+        </w:rPr>
+        <w:t>,</w:t>
+      </w:r>
+      <w:r>
+        <w:rPr>
+          <w:rFonts w:ascii="CMU Serif" w:hAnsi="CMU Serif" w:cs="CMU Serif"/>
+          <w:sz w:val="28"/>
+          <w:szCs w:val="28"/>
+        </w:rPr>
+        <w:t xml:space="preserve"> </w:t>
+      </w:r>
+      <w:r>
+        <w:rPr>
+          <w:rFonts w:ascii="CMU Serif" w:hAnsi="CMU Serif" w:cs="CMU Serif"/>
+          <w:sz w:val="28"/>
+          <w:szCs w:val="28"/>
+        </w:rPr>
+        <w:t>2023</w:t>
+      </w:r>
+      <w:r>
+        <w:rPr>
+          <w:rFonts w:ascii="CMU Serif" w:hAnsi="CMU Serif" w:cs="CMU Serif"/>
+          <w:sz w:val="28"/>
+          <w:szCs w:val="28"/>
+        </w:rPr>
+        <w:t>)</w:t>
+      </w:r>
+      <w:r>
+        <w:rPr>
+          <w:rFonts w:ascii="CMU Serif" w:hAnsi="CMU Serif" w:cs="CMU Serif"/>
+          <w:sz w:val="28"/>
+          <w:szCs w:val="28"/>
+        </w:rPr>
+        <w:t>.</w:t>
+      </w:r>
+      <w:r>
+        <w:rPr>
+          <w:rFonts w:ascii="CMU Serif" w:hAnsi="CMU Serif" w:cs="CMU Serif"/>
+          <w:sz w:val="28"/>
+          <w:szCs w:val="28"/>
+        </w:rPr>
+        <w:t xml:space="preserve"> We</w:t>
+      </w:r>
+      <w:r>
+        <w:rPr>
+          <w:rFonts w:ascii="CMU Serif" w:hAnsi="CMU Serif" w:cs="CMU Serif"/>
+          <w:sz w:val="28"/>
+          <w:szCs w:val="28"/>
+        </w:rPr>
+        <w:t xml:space="preserve"> will use I/O streams to handle file operations, such as saving and loading game states.</w:t>
       </w:r>
     </w:p>
     <w:p>
@@ -1952,7 +2092,6 @@
           <w:sz w:val="28"/>
           <w:szCs w:val="28"/>
         </w:rPr>
-        <w:lastRenderedPageBreak/>
         <w:t xml:space="preserve">Lehlohonolo </w:t>
       </w:r>
       <w:proofErr w:type="spellStart"/>
@@ -2316,6 +2455,28 @@
           <w:sz w:val="28"/>
           <w:szCs w:val="28"/>
         </w:rPr>
+        <w:br w:type="page"/>
+      </w:r>
+    </w:p>
+    <w:p>
+      <w:pPr>
+        <w:rPr>
+          <w:rFonts w:ascii="CMU Serif" w:hAnsi="CMU Serif" w:cs="CMU Serif"/>
+          <w:b/>
+          <w:bCs/>
+          <w:sz w:val="28"/>
+          <w:szCs w:val="28"/>
+        </w:rPr>
+      </w:pPr>
+      <w:r>
+        <w:rPr>
+          <w:rFonts w:ascii="CMU Serif" w:hAnsi="CMU Serif" w:cs="CMU Serif"/>
+          <w:b/>
+          <w:bCs/>
+          <w:sz w:val="28"/>
+          <w:szCs w:val="28"/>
+        </w:rPr>
+        <w:lastRenderedPageBreak/>
         <w:t>7</w:t>
       </w:r>
       <w:r>
@@ -2892,7 +3053,6 @@
                 <w:sz w:val="20"/>
                 <w:szCs w:val="20"/>
               </w:rPr>
-              <w:lastRenderedPageBreak/>
               <w:t>Milestone 5: Create scoreboard and timer</w:t>
             </w:r>
           </w:p>
@@ -5063,7 +5223,6 @@
   <w:style w:type="character" w:default="1" w:styleId="DefaultParagraphFont">
     <w:name w:val="Default Paragraph Font"/>
     <w:uiPriority w:val="1"/>
-    <w:semiHidden/>
     <w:unhideWhenUsed/>
   </w:style>
   <w:style w:type="table" w:default="1" w:styleId="TableNormal">

</xml_diff>